<commit_message>
Stroken planning en Projectplan af.
</commit_message>
<xml_diff>
--- a/Documentatie/SupperCooleSchoolProjectenBV-INC. - ProjectPlan.docx
+++ b/Documentatie/SupperCooleSchoolProjectenBV-INC. - ProjectPlan.docx
@@ -4,7 +4,7 @@
   <w:body>
     <w:p>
       <w:pPr>
-        <w:pStyle w:val="Title"/>
+        <w:pStyle w:val="Titel"/>
         <w:rPr>
           <w:lang w:val="en-US"/>
         </w:rPr>
@@ -67,7 +67,7 @@
     </w:p>
     <w:tbl>
       <w:tblPr>
-        <w:tblStyle w:val="TableGrid"/>
+        <w:tblStyle w:val="Tabelraster"/>
         <w:tblpPr w:leftFromText="142" w:rightFromText="142" w:tblpYSpec="bottom"/>
         <w:tblOverlap w:val="never"/>
         <w:tblW w:w="0" w:type="auto"/>
@@ -92,7 +92,7 @@
           </w:tcPr>
           <w:p>
             <w:pPr>
-              <w:pStyle w:val="NoSpacing"/>
+              <w:pStyle w:val="Geenafstand"/>
               <w:rPr>
                 <w:lang w:val="en-US"/>
               </w:rPr>
@@ -120,7 +120,7 @@
           </w:tcPr>
           <w:p>
             <w:pPr>
-              <w:pStyle w:val="NoSpacing"/>
+              <w:pStyle w:val="Geenafstand"/>
               <w:rPr>
                 <w:lang w:val="en-US"/>
               </w:rPr>
@@ -156,7 +156,7 @@
           </w:tcPr>
           <w:p>
             <w:pPr>
-              <w:pStyle w:val="NoSpacing"/>
+              <w:pStyle w:val="Geenafstand"/>
               <w:rPr>
                 <w:lang w:val="en-US"/>
               </w:rPr>
@@ -176,7 +176,7 @@
           </w:tcPr>
           <w:p>
             <w:pPr>
-              <w:pStyle w:val="NoSpacing"/>
+              <w:pStyle w:val="Geenafstand"/>
             </w:pPr>
             <w:sdt>
               <w:sdtPr>
@@ -191,33 +191,15 @@
               <w:sdtEndPr/>
               <w:sdtContent>
                 <w:r>
-                  <w:t xml:space="preserve"> </w:t>
+                  <w:t xml:space="preserve"> Juriën Braat, Bram </w:t>
                 </w:r>
                 <w:proofErr w:type="spellStart"/>
-                <w:r>
-                  <w:t>Juriën</w:t>
-                </w:r>
-                <w:proofErr w:type="spellEnd"/>
-                <w:r>
-                  <w:t xml:space="preserve"> Braat, Bram </w:t>
-                </w:r>
-                <w:proofErr w:type="spellStart"/>
-                <w:proofErr w:type="gramStart"/>
                 <w:r>
                   <w:t>Meeuwissen,Steven</w:t>
                 </w:r>
                 <w:proofErr w:type="spellEnd"/>
-                <w:proofErr w:type="gramEnd"/>
                 <w:r>
-                  <w:t xml:space="preserve"> Bosch, Sebastiaan </w:t>
-                </w:r>
-                <w:proofErr w:type="spellStart"/>
-                <w:r>
-                  <w:t>Verhappen</w:t>
-                </w:r>
-                <w:proofErr w:type="spellEnd"/>
-                <w:r>
-                  <w:t xml:space="preserve"> </w:t>
+                  <w:t xml:space="preserve"> Bosch, Sebastiaan Verhappen </w:t>
                 </w:r>
               </w:sdtContent>
             </w:sdt>
@@ -232,7 +214,7 @@
           </w:tcPr>
           <w:p>
             <w:pPr>
-              <w:pStyle w:val="NoSpacing"/>
+              <w:pStyle w:val="Geenafstand"/>
               <w:rPr>
                 <w:lang w:val="en-US"/>
               </w:rPr>
@@ -251,7 +233,7 @@
           </w:tcPr>
           <w:p>
             <w:pPr>
-              <w:pStyle w:val="NoSpacing"/>
+              <w:pStyle w:val="Geenafstand"/>
               <w:rPr>
                 <w:lang w:val="en-US"/>
               </w:rPr>
@@ -366,23 +348,25 @@
     </w:p>
     <w:p>
       <w:pPr>
-        <w:pStyle w:val="Heading1"/>
+        <w:pStyle w:val="Kop1"/>
       </w:pPr>
       <w:bookmarkStart w:id="2" w:name="_Toc29287571"/>
+      <w:bookmarkStart w:id="3" w:name="_Toc72835594"/>
       <w:r>
         <w:lastRenderedPageBreak/>
         <w:t>Versiebeheer</w:t>
       </w:r>
       <w:bookmarkEnd w:id="2"/>
+      <w:bookmarkEnd w:id="3"/>
     </w:p>
     <w:p>
       <w:pPr>
-        <w:pStyle w:val="NoSpacing"/>
+        <w:pStyle w:val="Geenafstand"/>
       </w:pPr>
     </w:p>
     <w:tbl>
       <w:tblPr>
-        <w:tblStyle w:val="GridTable4-Accent1"/>
+        <w:tblStyle w:val="Rastertabel4-Accent1"/>
         <w:tblW w:w="9445" w:type="dxa"/>
         <w:tblLayout w:type="fixed"/>
         <w:tblLook w:val="04A0" w:firstRow="1" w:lastRow="0" w:firstColumn="1" w:lastColumn="0" w:noHBand="0" w:noVBand="1"/>
@@ -404,7 +388,7 @@
           </w:tcPr>
           <w:p>
             <w:pPr>
-              <w:pStyle w:val="NoSpacing"/>
+              <w:pStyle w:val="Geenafstand"/>
             </w:pPr>
             <w:r>
               <w:t>Datum</w:t>
@@ -417,7 +401,7 @@
           </w:tcPr>
           <w:p>
             <w:pPr>
-              <w:pStyle w:val="NoSpacing"/>
+              <w:pStyle w:val="Geenafstand"/>
               <w:jc w:val="center"/>
               <w:cnfStyle w:val="100000000000" w:firstRow="1" w:lastRow="0" w:firstColumn="0" w:lastColumn="0" w:oddVBand="0" w:evenVBand="0" w:oddHBand="0" w:evenHBand="0" w:firstRowFirstColumn="0" w:firstRowLastColumn="0" w:lastRowFirstColumn="0" w:lastRowLastColumn="0"/>
             </w:pPr>
@@ -432,7 +416,7 @@
           </w:tcPr>
           <w:p>
             <w:pPr>
-              <w:pStyle w:val="NoSpacing"/>
+              <w:pStyle w:val="Geenafstand"/>
               <w:cnfStyle w:val="100000000000" w:firstRow="1" w:lastRow="0" w:firstColumn="0" w:lastColumn="0" w:oddVBand="0" w:evenVBand="0" w:oddHBand="0" w:evenHBand="0" w:firstRowFirstColumn="0" w:firstRowLastColumn="0" w:lastRowFirstColumn="0" w:lastRowLastColumn="0"/>
             </w:pPr>
             <w:r>
@@ -446,7 +430,7 @@
           </w:tcPr>
           <w:p>
             <w:pPr>
-              <w:pStyle w:val="NoSpacing"/>
+              <w:pStyle w:val="Geenafstand"/>
               <w:cnfStyle w:val="100000000000" w:firstRow="1" w:lastRow="0" w:firstColumn="0" w:lastColumn="0" w:oddVBand="0" w:evenVBand="0" w:oddHBand="0" w:evenHBand="0" w:firstRowFirstColumn="0" w:firstRowLastColumn="0" w:lastRowFirstColumn="0" w:lastRowLastColumn="0"/>
             </w:pPr>
             <w:r>
@@ -466,7 +450,7 @@
           </w:tcPr>
           <w:p>
             <w:pPr>
-              <w:pStyle w:val="NoSpacing"/>
+              <w:pStyle w:val="Geenafstand"/>
               <w:jc w:val="center"/>
               <w:rPr>
                 <w:b w:val="0"/>
@@ -498,7 +482,7 @@
           </w:tcPr>
           <w:p>
             <w:pPr>
-              <w:pStyle w:val="NoSpacing"/>
+              <w:pStyle w:val="Geenafstand"/>
               <w:jc w:val="center"/>
               <w:cnfStyle w:val="000000100000" w:firstRow="0" w:lastRow="0" w:firstColumn="0" w:lastColumn="0" w:oddVBand="0" w:evenVBand="0" w:oddHBand="1" w:evenHBand="0" w:firstRowFirstColumn="0" w:firstRowLastColumn="0" w:lastRowFirstColumn="0" w:lastRowLastColumn="0"/>
             </w:pPr>
@@ -513,7 +497,7 @@
           </w:tcPr>
           <w:p>
             <w:pPr>
-              <w:pStyle w:val="NoSpacing"/>
+              <w:pStyle w:val="Geenafstand"/>
               <w:cnfStyle w:val="000000100000" w:firstRow="0" w:lastRow="0" w:firstColumn="0" w:lastColumn="0" w:oddVBand="0" w:evenVBand="0" w:oddHBand="1" w:evenHBand="0" w:firstRowFirstColumn="0" w:firstRowLastColumn="0" w:lastRowFirstColumn="0" w:lastRowLastColumn="0"/>
             </w:pPr>
             <w:r>
@@ -527,7 +511,7 @@
           </w:tcPr>
           <w:p>
             <w:pPr>
-              <w:pStyle w:val="NoSpacing"/>
+              <w:pStyle w:val="Geenafstand"/>
               <w:cnfStyle w:val="000000100000" w:firstRow="0" w:lastRow="0" w:firstColumn="0" w:lastColumn="0" w:oddVBand="0" w:evenVBand="0" w:oddHBand="1" w:evenHBand="0" w:firstRowFirstColumn="0" w:firstRowLastColumn="0" w:lastRowFirstColumn="0" w:lastRowLastColumn="0"/>
             </w:pPr>
           </w:p>
@@ -541,7 +525,7 @@
           </w:tcPr>
           <w:p>
             <w:pPr>
-              <w:pStyle w:val="NoSpacing"/>
+              <w:pStyle w:val="Geenafstand"/>
               <w:jc w:val="center"/>
               <w:rPr>
                 <w:b w:val="0"/>
@@ -561,7 +545,7 @@
           </w:tcPr>
           <w:p>
             <w:pPr>
-              <w:pStyle w:val="NoSpacing"/>
+              <w:pStyle w:val="Geenafstand"/>
               <w:jc w:val="center"/>
               <w:cnfStyle w:val="000000000000" w:firstRow="0" w:lastRow="0" w:firstColumn="0" w:lastColumn="0" w:oddVBand="0" w:evenVBand="0" w:oddHBand="0" w:evenHBand="0" w:firstRowFirstColumn="0" w:firstRowLastColumn="0" w:lastRowFirstColumn="0" w:lastRowLastColumn="0"/>
             </w:pPr>
@@ -576,9 +560,12 @@
           </w:tcPr>
           <w:p>
             <w:pPr>
-              <w:pStyle w:val="NoSpacing"/>
+              <w:pStyle w:val="Geenafstand"/>
               <w:cnfStyle w:val="000000000000" w:firstRow="0" w:lastRow="0" w:firstColumn="0" w:lastColumn="0" w:oddVBand="0" w:evenVBand="0" w:oddHBand="0" w:evenHBand="0" w:firstRowFirstColumn="0" w:firstRowLastColumn="0" w:lastRowFirstColumn="0" w:lastRowLastColumn="0"/>
             </w:pPr>
+            <w:r>
+              <w:t>Sebastiaan</w:t>
+            </w:r>
           </w:p>
         </w:tc>
         <w:tc>
@@ -587,7 +574,7 @@
           </w:tcPr>
           <w:p>
             <w:pPr>
-              <w:pStyle w:val="NoSpacing"/>
+              <w:pStyle w:val="Geenafstand"/>
               <w:cnfStyle w:val="000000000000" w:firstRow="0" w:lastRow="0" w:firstColumn="0" w:lastColumn="0" w:oddVBand="0" w:evenVBand="0" w:oddHBand="0" w:evenHBand="0" w:firstRowFirstColumn="0" w:firstRowLastColumn="0" w:lastRowFirstColumn="0" w:lastRowLastColumn="0"/>
             </w:pPr>
           </w:p>
@@ -604,12 +591,18 @@
           </w:tcPr>
           <w:p>
             <w:pPr>
-              <w:pStyle w:val="NoSpacing"/>
+              <w:pStyle w:val="Geenafstand"/>
               <w:jc w:val="center"/>
               <w:rPr>
                 <w:b w:val="0"/>
               </w:rPr>
             </w:pPr>
+            <w:r>
+              <w:rPr>
+                <w:b w:val="0"/>
+              </w:rPr>
+              <w:t>2021-05-25</w:t>
+            </w:r>
           </w:p>
         </w:tc>
         <w:tc>
@@ -618,10 +611,13 @@
           </w:tcPr>
           <w:p>
             <w:pPr>
-              <w:pStyle w:val="NoSpacing"/>
+              <w:pStyle w:val="Geenafstand"/>
               <w:jc w:val="center"/>
               <w:cnfStyle w:val="000000100000" w:firstRow="0" w:lastRow="0" w:firstColumn="0" w:lastColumn="0" w:oddVBand="0" w:evenVBand="0" w:oddHBand="1" w:evenHBand="0" w:firstRowFirstColumn="0" w:firstRowLastColumn="0" w:lastRowFirstColumn="0" w:lastRowLastColumn="0"/>
             </w:pPr>
+            <w:r>
+              <w:t>V1.0</w:t>
+            </w:r>
           </w:p>
         </w:tc>
         <w:tc>
@@ -630,9 +626,12 @@
           </w:tcPr>
           <w:p>
             <w:pPr>
-              <w:pStyle w:val="NoSpacing"/>
+              <w:pStyle w:val="Geenafstand"/>
               <w:cnfStyle w:val="000000100000" w:firstRow="0" w:lastRow="0" w:firstColumn="0" w:lastColumn="0" w:oddVBand="0" w:evenVBand="0" w:oddHBand="1" w:evenHBand="0" w:firstRowFirstColumn="0" w:firstRowLastColumn="0" w:lastRowFirstColumn="0" w:lastRowLastColumn="0"/>
             </w:pPr>
+            <w:r>
+              <w:t>Juriën</w:t>
+            </w:r>
           </w:p>
         </w:tc>
         <w:tc>
@@ -641,9 +640,12 @@
           </w:tcPr>
           <w:p>
             <w:pPr>
-              <w:pStyle w:val="NoSpacing"/>
+              <w:pStyle w:val="Geenafstand"/>
               <w:cnfStyle w:val="000000100000" w:firstRow="0" w:lastRow="0" w:firstColumn="0" w:lastColumn="0" w:oddVBand="0" w:evenVBand="0" w:oddHBand="1" w:evenHBand="0" w:firstRowFirstColumn="0" w:firstRowLastColumn="0" w:lastRowFirstColumn="0" w:lastRowLastColumn="0"/>
             </w:pPr>
+            <w:r>
+              <w:t>Afgemaakt</w:t>
+            </w:r>
           </w:p>
         </w:tc>
       </w:tr>
@@ -655,7 +657,7 @@
           </w:tcPr>
           <w:p>
             <w:pPr>
-              <w:pStyle w:val="NoSpacing"/>
+              <w:pStyle w:val="Geenafstand"/>
               <w:jc w:val="center"/>
               <w:rPr>
                 <w:b w:val="0"/>
@@ -669,7 +671,7 @@
           </w:tcPr>
           <w:p>
             <w:pPr>
-              <w:pStyle w:val="NoSpacing"/>
+              <w:pStyle w:val="Geenafstand"/>
               <w:jc w:val="center"/>
               <w:cnfStyle w:val="000000000000" w:firstRow="0" w:lastRow="0" w:firstColumn="0" w:lastColumn="0" w:oddVBand="0" w:evenVBand="0" w:oddHBand="0" w:evenHBand="0" w:firstRowFirstColumn="0" w:firstRowLastColumn="0" w:lastRowFirstColumn="0" w:lastRowLastColumn="0"/>
             </w:pPr>
@@ -681,7 +683,7 @@
           </w:tcPr>
           <w:p>
             <w:pPr>
-              <w:pStyle w:val="NoSpacing"/>
+              <w:pStyle w:val="Geenafstand"/>
               <w:cnfStyle w:val="000000000000" w:firstRow="0" w:lastRow="0" w:firstColumn="0" w:lastColumn="0" w:oddVBand="0" w:evenVBand="0" w:oddHBand="0" w:evenHBand="0" w:firstRowFirstColumn="0" w:firstRowLastColumn="0" w:lastRowFirstColumn="0" w:lastRowLastColumn="0"/>
             </w:pPr>
           </w:p>
@@ -692,7 +694,7 @@
           </w:tcPr>
           <w:p>
             <w:pPr>
-              <w:pStyle w:val="NoSpacing"/>
+              <w:pStyle w:val="Geenafstand"/>
               <w:cnfStyle w:val="000000000000" w:firstRow="0" w:lastRow="0" w:firstColumn="0" w:lastColumn="0" w:oddVBand="0" w:evenVBand="0" w:oddHBand="0" w:evenHBand="0" w:firstRowFirstColumn="0" w:firstRowLastColumn="0" w:lastRowFirstColumn="0" w:lastRowLastColumn="0"/>
             </w:pPr>
           </w:p>
@@ -701,7 +703,7 @@
     </w:tbl>
     <w:p>
       <w:pPr>
-        <w:pStyle w:val="NoSpacing"/>
+        <w:pStyle w:val="Geenafstand"/>
       </w:pPr>
     </w:p>
     <w:p>
@@ -709,816 +711,832 @@
         <w:br w:type="page"/>
       </w:r>
     </w:p>
+    <w:sdt>
+      <w:sdtPr>
+        <w:id w:val="-2059694738"/>
+        <w:docPartObj>
+          <w:docPartGallery w:val="Table of Contents"/>
+          <w:docPartUnique/>
+        </w:docPartObj>
+      </w:sdtPr>
+      <w:sdtEndPr>
+        <w:rPr>
+          <w:rFonts w:asciiTheme="minorHAnsi" w:eastAsiaTheme="minorHAnsi" w:hAnsiTheme="minorHAnsi" w:cstheme="minorBidi"/>
+          <w:b/>
+          <w:bCs/>
+          <w:color w:val="auto"/>
+          <w:sz w:val="22"/>
+          <w:szCs w:val="22"/>
+          <w:lang w:eastAsia="en-US"/>
+        </w:rPr>
+      </w:sdtEndPr>
+      <w:sdtContent>
+        <w:p>
+          <w:pPr>
+            <w:pStyle w:val="Kopvaninhoudsopgave"/>
+          </w:pPr>
+          <w:r>
+            <w:t>Inhoud</w:t>
+          </w:r>
+        </w:p>
+        <w:p>
+          <w:pPr>
+            <w:pStyle w:val="Inhopg1"/>
+            <w:tabs>
+              <w:tab w:val="right" w:leader="dot" w:pos="9062"/>
+            </w:tabs>
+            <w:rPr>
+              <w:rFonts w:eastAsiaTheme="minorEastAsia"/>
+              <w:noProof/>
+              <w:lang w:eastAsia="nl-NL"/>
+            </w:rPr>
+          </w:pPr>
+          <w:r>
+            <w:fldChar w:fldCharType="begin"/>
+          </w:r>
+          <w:r>
+            <w:instrText xml:space="preserve"> TOC \o "1-3" \h \z \u </w:instrText>
+          </w:r>
+          <w:r>
+            <w:fldChar w:fldCharType="separate"/>
+          </w:r>
+          <w:hyperlink w:anchor="_Toc72835594" w:history="1">
+            <w:r>
+              <w:rPr>
+                <w:rStyle w:val="Hyperlink"/>
+                <w:noProof/>
+              </w:rPr>
+              <w:t>Versiebeheer</w:t>
+            </w:r>
+            <w:r>
+              <w:rPr>
+                <w:noProof/>
+                <w:webHidden/>
+              </w:rPr>
+              <w:tab/>
+            </w:r>
+            <w:r>
+              <w:rPr>
+                <w:noProof/>
+                <w:webHidden/>
+              </w:rPr>
+              <w:fldChar w:fldCharType="begin"/>
+            </w:r>
+            <w:r>
+              <w:rPr>
+                <w:noProof/>
+                <w:webHidden/>
+              </w:rPr>
+              <w:instrText xml:space="preserve"> PAGEREF _Toc72835594 \h </w:instrText>
+            </w:r>
+            <w:r>
+              <w:rPr>
+                <w:noProof/>
+                <w:webHidden/>
+              </w:rPr>
+            </w:r>
+            <w:r>
+              <w:rPr>
+                <w:noProof/>
+                <w:webHidden/>
+              </w:rPr>
+              <w:fldChar w:fldCharType="separate"/>
+            </w:r>
+            <w:r>
+              <w:rPr>
+                <w:noProof/>
+                <w:webHidden/>
+              </w:rPr>
+              <w:t>2</w:t>
+            </w:r>
+            <w:r>
+              <w:rPr>
+                <w:noProof/>
+                <w:webHidden/>
+              </w:rPr>
+              <w:fldChar w:fldCharType="end"/>
+            </w:r>
+          </w:hyperlink>
+        </w:p>
+        <w:p>
+          <w:pPr>
+            <w:pStyle w:val="Inhopg1"/>
+            <w:tabs>
+              <w:tab w:val="right" w:leader="dot" w:pos="9062"/>
+            </w:tabs>
+            <w:rPr>
+              <w:rFonts w:eastAsiaTheme="minorEastAsia"/>
+              <w:noProof/>
+              <w:lang w:eastAsia="nl-NL"/>
+            </w:rPr>
+          </w:pPr>
+          <w:hyperlink w:anchor="_Toc72835595" w:history="1">
+            <w:r>
+              <w:rPr>
+                <w:rStyle w:val="Hyperlink"/>
+                <w:noProof/>
+              </w:rPr>
+              <w:t>Inleiding</w:t>
+            </w:r>
+            <w:r>
+              <w:rPr>
+                <w:noProof/>
+                <w:webHidden/>
+              </w:rPr>
+              <w:tab/>
+            </w:r>
+            <w:r>
+              <w:rPr>
+                <w:noProof/>
+                <w:webHidden/>
+              </w:rPr>
+              <w:fldChar w:fldCharType="begin"/>
+            </w:r>
+            <w:r>
+              <w:rPr>
+                <w:noProof/>
+                <w:webHidden/>
+              </w:rPr>
+              <w:instrText xml:space="preserve"> PAGEREF _Toc72835595 \h </w:instrText>
+            </w:r>
+            <w:r>
+              <w:rPr>
+                <w:noProof/>
+                <w:webHidden/>
+              </w:rPr>
+            </w:r>
+            <w:r>
+              <w:rPr>
+                <w:noProof/>
+                <w:webHidden/>
+              </w:rPr>
+              <w:fldChar w:fldCharType="separate"/>
+            </w:r>
+            <w:r>
+              <w:rPr>
+                <w:noProof/>
+                <w:webHidden/>
+              </w:rPr>
+              <w:t>4</w:t>
+            </w:r>
+            <w:r>
+              <w:rPr>
+                <w:noProof/>
+                <w:webHidden/>
+              </w:rPr>
+              <w:fldChar w:fldCharType="end"/>
+            </w:r>
+          </w:hyperlink>
+        </w:p>
+        <w:p>
+          <w:pPr>
+            <w:pStyle w:val="Inhopg2"/>
+            <w:tabs>
+              <w:tab w:val="right" w:leader="dot" w:pos="9062"/>
+            </w:tabs>
+            <w:rPr>
+              <w:rFonts w:eastAsiaTheme="minorEastAsia"/>
+              <w:noProof/>
+              <w:lang w:eastAsia="nl-NL"/>
+            </w:rPr>
+          </w:pPr>
+          <w:hyperlink w:anchor="_Toc72835596" w:history="1">
+            <w:r>
+              <w:rPr>
+                <w:rStyle w:val="Hyperlink"/>
+                <w:noProof/>
+              </w:rPr>
+              <w:t>Over dit document</w:t>
+            </w:r>
+            <w:r>
+              <w:rPr>
+                <w:noProof/>
+                <w:webHidden/>
+              </w:rPr>
+              <w:tab/>
+            </w:r>
+            <w:r>
+              <w:rPr>
+                <w:noProof/>
+                <w:webHidden/>
+              </w:rPr>
+              <w:fldChar w:fldCharType="begin"/>
+            </w:r>
+            <w:r>
+              <w:rPr>
+                <w:noProof/>
+                <w:webHidden/>
+              </w:rPr>
+              <w:instrText xml:space="preserve"> PAGEREF _Toc72835596 \h </w:instrText>
+            </w:r>
+            <w:r>
+              <w:rPr>
+                <w:noProof/>
+                <w:webHidden/>
+              </w:rPr>
+            </w:r>
+            <w:r>
+              <w:rPr>
+                <w:noProof/>
+                <w:webHidden/>
+              </w:rPr>
+              <w:fldChar w:fldCharType="separate"/>
+            </w:r>
+            <w:r>
+              <w:rPr>
+                <w:noProof/>
+                <w:webHidden/>
+              </w:rPr>
+              <w:t>4</w:t>
+            </w:r>
+            <w:r>
+              <w:rPr>
+                <w:noProof/>
+                <w:webHidden/>
+              </w:rPr>
+              <w:fldChar w:fldCharType="end"/>
+            </w:r>
+          </w:hyperlink>
+        </w:p>
+        <w:p>
+          <w:pPr>
+            <w:pStyle w:val="Inhopg2"/>
+            <w:tabs>
+              <w:tab w:val="right" w:leader="dot" w:pos="9062"/>
+            </w:tabs>
+            <w:rPr>
+              <w:rFonts w:eastAsiaTheme="minorEastAsia"/>
+              <w:noProof/>
+              <w:lang w:eastAsia="nl-NL"/>
+            </w:rPr>
+          </w:pPr>
+          <w:hyperlink w:anchor="_Toc72835597" w:history="1">
+            <w:r>
+              <w:rPr>
+                <w:rStyle w:val="Hyperlink"/>
+                <w:noProof/>
+              </w:rPr>
+              <w:t>Over het project en de opdrachtgever</w:t>
+            </w:r>
+            <w:r>
+              <w:rPr>
+                <w:noProof/>
+                <w:webHidden/>
+              </w:rPr>
+              <w:tab/>
+            </w:r>
+            <w:r>
+              <w:rPr>
+                <w:noProof/>
+                <w:webHidden/>
+              </w:rPr>
+              <w:fldChar w:fldCharType="begin"/>
+            </w:r>
+            <w:r>
+              <w:rPr>
+                <w:noProof/>
+                <w:webHidden/>
+              </w:rPr>
+              <w:instrText xml:space="preserve"> PAGEREF _Toc72835597 \h </w:instrText>
+            </w:r>
+            <w:r>
+              <w:rPr>
+                <w:noProof/>
+                <w:webHidden/>
+              </w:rPr>
+            </w:r>
+            <w:r>
+              <w:rPr>
+                <w:noProof/>
+                <w:webHidden/>
+              </w:rPr>
+              <w:fldChar w:fldCharType="separate"/>
+            </w:r>
+            <w:r>
+              <w:rPr>
+                <w:noProof/>
+                <w:webHidden/>
+              </w:rPr>
+              <w:t>4</w:t>
+            </w:r>
+            <w:r>
+              <w:rPr>
+                <w:noProof/>
+                <w:webHidden/>
+              </w:rPr>
+              <w:fldChar w:fldCharType="end"/>
+            </w:r>
+          </w:hyperlink>
+        </w:p>
+        <w:p>
+          <w:pPr>
+            <w:pStyle w:val="Inhopg1"/>
+            <w:tabs>
+              <w:tab w:val="right" w:leader="dot" w:pos="9062"/>
+            </w:tabs>
+            <w:rPr>
+              <w:rFonts w:eastAsiaTheme="minorEastAsia"/>
+              <w:noProof/>
+              <w:lang w:eastAsia="nl-NL"/>
+            </w:rPr>
+          </w:pPr>
+          <w:hyperlink w:anchor="_Toc72835598" w:history="1">
+            <w:r>
+              <w:rPr>
+                <w:rStyle w:val="Hyperlink"/>
+                <w:noProof/>
+              </w:rPr>
+              <w:t>Projectdoelstelling</w:t>
+            </w:r>
+            <w:r>
+              <w:rPr>
+                <w:noProof/>
+                <w:webHidden/>
+              </w:rPr>
+              <w:tab/>
+            </w:r>
+            <w:r>
+              <w:rPr>
+                <w:noProof/>
+                <w:webHidden/>
+              </w:rPr>
+              <w:fldChar w:fldCharType="begin"/>
+            </w:r>
+            <w:r>
+              <w:rPr>
+                <w:noProof/>
+                <w:webHidden/>
+              </w:rPr>
+              <w:instrText xml:space="preserve"> PAGEREF _Toc72835598 \h </w:instrText>
+            </w:r>
+            <w:r>
+              <w:rPr>
+                <w:noProof/>
+                <w:webHidden/>
+              </w:rPr>
+            </w:r>
+            <w:r>
+              <w:rPr>
+                <w:noProof/>
+                <w:webHidden/>
+              </w:rPr>
+              <w:fldChar w:fldCharType="separate"/>
+            </w:r>
+            <w:r>
+              <w:rPr>
+                <w:noProof/>
+                <w:webHidden/>
+              </w:rPr>
+              <w:t>4</w:t>
+            </w:r>
+            <w:r>
+              <w:rPr>
+                <w:noProof/>
+                <w:webHidden/>
+              </w:rPr>
+              <w:fldChar w:fldCharType="end"/>
+            </w:r>
+          </w:hyperlink>
+        </w:p>
+        <w:p>
+          <w:pPr>
+            <w:pStyle w:val="Inhopg1"/>
+            <w:tabs>
+              <w:tab w:val="right" w:leader="dot" w:pos="9062"/>
+            </w:tabs>
+            <w:rPr>
+              <w:rFonts w:eastAsiaTheme="minorEastAsia"/>
+              <w:noProof/>
+              <w:lang w:eastAsia="nl-NL"/>
+            </w:rPr>
+          </w:pPr>
+          <w:hyperlink w:anchor="_Toc72835599" w:history="1">
+            <w:r>
+              <w:rPr>
+                <w:rStyle w:val="Hyperlink"/>
+                <w:noProof/>
+              </w:rPr>
+              <w:t>Betrokkenen</w:t>
+            </w:r>
+            <w:r>
+              <w:rPr>
+                <w:noProof/>
+                <w:webHidden/>
+              </w:rPr>
+              <w:tab/>
+            </w:r>
+            <w:r>
+              <w:rPr>
+                <w:noProof/>
+                <w:webHidden/>
+              </w:rPr>
+              <w:fldChar w:fldCharType="begin"/>
+            </w:r>
+            <w:r>
+              <w:rPr>
+                <w:noProof/>
+                <w:webHidden/>
+              </w:rPr>
+              <w:instrText xml:space="preserve"> PAGEREF _Toc72835599 \h </w:instrText>
+            </w:r>
+            <w:r>
+              <w:rPr>
+                <w:noProof/>
+                <w:webHidden/>
+              </w:rPr>
+            </w:r>
+            <w:r>
+              <w:rPr>
+                <w:noProof/>
+                <w:webHidden/>
+              </w:rPr>
+              <w:fldChar w:fldCharType="separate"/>
+            </w:r>
+            <w:r>
+              <w:rPr>
+                <w:noProof/>
+                <w:webHidden/>
+              </w:rPr>
+              <w:t>4</w:t>
+            </w:r>
+            <w:r>
+              <w:rPr>
+                <w:noProof/>
+                <w:webHidden/>
+              </w:rPr>
+              <w:fldChar w:fldCharType="end"/>
+            </w:r>
+          </w:hyperlink>
+        </w:p>
+        <w:p>
+          <w:pPr>
+            <w:pStyle w:val="Inhopg1"/>
+            <w:tabs>
+              <w:tab w:val="right" w:leader="dot" w:pos="9062"/>
+            </w:tabs>
+            <w:rPr>
+              <w:rFonts w:eastAsiaTheme="minorEastAsia"/>
+              <w:noProof/>
+              <w:lang w:eastAsia="nl-NL"/>
+            </w:rPr>
+          </w:pPr>
+          <w:hyperlink w:anchor="_Toc72835600" w:history="1">
+            <w:r>
+              <w:rPr>
+                <w:rStyle w:val="Hyperlink"/>
+                <w:noProof/>
+              </w:rPr>
+              <w:t>Benodigdheden</w:t>
+            </w:r>
+            <w:r>
+              <w:rPr>
+                <w:noProof/>
+                <w:webHidden/>
+              </w:rPr>
+              <w:tab/>
+            </w:r>
+            <w:r>
+              <w:rPr>
+                <w:noProof/>
+                <w:webHidden/>
+              </w:rPr>
+              <w:fldChar w:fldCharType="begin"/>
+            </w:r>
+            <w:r>
+              <w:rPr>
+                <w:noProof/>
+                <w:webHidden/>
+              </w:rPr>
+              <w:instrText xml:space="preserve"> PAGEREF _Toc72835600 \h </w:instrText>
+            </w:r>
+            <w:r>
+              <w:rPr>
+                <w:noProof/>
+                <w:webHidden/>
+              </w:rPr>
+            </w:r>
+            <w:r>
+              <w:rPr>
+                <w:noProof/>
+                <w:webHidden/>
+              </w:rPr>
+              <w:fldChar w:fldCharType="separate"/>
+            </w:r>
+            <w:r>
+              <w:rPr>
+                <w:noProof/>
+                <w:webHidden/>
+              </w:rPr>
+              <w:t>4</w:t>
+            </w:r>
+            <w:r>
+              <w:rPr>
+                <w:noProof/>
+                <w:webHidden/>
+              </w:rPr>
+              <w:fldChar w:fldCharType="end"/>
+            </w:r>
+          </w:hyperlink>
+        </w:p>
+        <w:p>
+          <w:pPr>
+            <w:pStyle w:val="Inhopg1"/>
+            <w:tabs>
+              <w:tab w:val="right" w:leader="dot" w:pos="9062"/>
+            </w:tabs>
+            <w:rPr>
+              <w:rFonts w:eastAsiaTheme="minorEastAsia"/>
+              <w:noProof/>
+              <w:lang w:eastAsia="nl-NL"/>
+            </w:rPr>
+          </w:pPr>
+          <w:hyperlink w:anchor="_Toc72835601" w:history="1">
+            <w:r>
+              <w:rPr>
+                <w:rStyle w:val="Hyperlink"/>
+                <w:noProof/>
+              </w:rPr>
+              <w:t>Takenlijst</w:t>
+            </w:r>
+            <w:r>
+              <w:rPr>
+                <w:noProof/>
+                <w:webHidden/>
+              </w:rPr>
+              <w:tab/>
+            </w:r>
+            <w:r>
+              <w:rPr>
+                <w:noProof/>
+                <w:webHidden/>
+              </w:rPr>
+              <w:fldChar w:fldCharType="begin"/>
+            </w:r>
+            <w:r>
+              <w:rPr>
+                <w:noProof/>
+                <w:webHidden/>
+              </w:rPr>
+              <w:instrText xml:space="preserve"> PAGEREF _Toc72835601 \h </w:instrText>
+            </w:r>
+            <w:r>
+              <w:rPr>
+                <w:noProof/>
+                <w:webHidden/>
+              </w:rPr>
+            </w:r>
+            <w:r>
+              <w:rPr>
+                <w:noProof/>
+                <w:webHidden/>
+              </w:rPr>
+              <w:fldChar w:fldCharType="separate"/>
+            </w:r>
+            <w:r>
+              <w:rPr>
+                <w:noProof/>
+                <w:webHidden/>
+              </w:rPr>
+              <w:t>4</w:t>
+            </w:r>
+            <w:r>
+              <w:rPr>
+                <w:noProof/>
+                <w:webHidden/>
+              </w:rPr>
+              <w:fldChar w:fldCharType="end"/>
+            </w:r>
+          </w:hyperlink>
+        </w:p>
+        <w:p>
+          <w:pPr>
+            <w:pStyle w:val="Inhopg1"/>
+            <w:tabs>
+              <w:tab w:val="right" w:leader="dot" w:pos="9062"/>
+            </w:tabs>
+            <w:rPr>
+              <w:rFonts w:eastAsiaTheme="minorEastAsia"/>
+              <w:noProof/>
+              <w:lang w:eastAsia="nl-NL"/>
+            </w:rPr>
+          </w:pPr>
+          <w:hyperlink w:anchor="_Toc72835602" w:history="1">
+            <w:r>
+              <w:rPr>
+                <w:rStyle w:val="Hyperlink"/>
+                <w:noProof/>
+              </w:rPr>
+              <w:t>Projectgrenzen</w:t>
+            </w:r>
+            <w:r>
+              <w:rPr>
+                <w:noProof/>
+                <w:webHidden/>
+              </w:rPr>
+              <w:tab/>
+            </w:r>
+            <w:r>
+              <w:rPr>
+                <w:noProof/>
+                <w:webHidden/>
+              </w:rPr>
+              <w:fldChar w:fldCharType="begin"/>
+            </w:r>
+            <w:r>
+              <w:rPr>
+                <w:noProof/>
+                <w:webHidden/>
+              </w:rPr>
+              <w:instrText xml:space="preserve"> PAGEREF _Toc72835602 \h </w:instrText>
+            </w:r>
+            <w:r>
+              <w:rPr>
+                <w:noProof/>
+                <w:webHidden/>
+              </w:rPr>
+            </w:r>
+            <w:r>
+              <w:rPr>
+                <w:noProof/>
+                <w:webHidden/>
+              </w:rPr>
+              <w:fldChar w:fldCharType="separate"/>
+            </w:r>
+            <w:r>
+              <w:rPr>
+                <w:noProof/>
+                <w:webHidden/>
+              </w:rPr>
+              <w:t>5</w:t>
+            </w:r>
+            <w:r>
+              <w:rPr>
+                <w:noProof/>
+                <w:webHidden/>
+              </w:rPr>
+              <w:fldChar w:fldCharType="end"/>
+            </w:r>
+          </w:hyperlink>
+        </w:p>
+        <w:p>
+          <w:pPr>
+            <w:pStyle w:val="Inhopg1"/>
+            <w:tabs>
+              <w:tab w:val="right" w:leader="dot" w:pos="9062"/>
+            </w:tabs>
+            <w:rPr>
+              <w:rFonts w:eastAsiaTheme="minorEastAsia"/>
+              <w:noProof/>
+              <w:lang w:eastAsia="nl-NL"/>
+            </w:rPr>
+          </w:pPr>
+          <w:hyperlink w:anchor="_Toc72835603" w:history="1">
+            <w:r>
+              <w:rPr>
+                <w:rStyle w:val="Hyperlink"/>
+                <w:noProof/>
+              </w:rPr>
+              <w:t>Planning</w:t>
+            </w:r>
+            <w:r>
+              <w:rPr>
+                <w:noProof/>
+                <w:webHidden/>
+              </w:rPr>
+              <w:tab/>
+            </w:r>
+            <w:r>
+              <w:rPr>
+                <w:noProof/>
+                <w:webHidden/>
+              </w:rPr>
+              <w:fldChar w:fldCharType="begin"/>
+            </w:r>
+            <w:r>
+              <w:rPr>
+                <w:noProof/>
+                <w:webHidden/>
+              </w:rPr>
+              <w:instrText xml:space="preserve"> PAGEREF _Toc72835603 \h </w:instrText>
+            </w:r>
+            <w:r>
+              <w:rPr>
+                <w:noProof/>
+                <w:webHidden/>
+              </w:rPr>
+            </w:r>
+            <w:r>
+              <w:rPr>
+                <w:noProof/>
+                <w:webHidden/>
+              </w:rPr>
+              <w:fldChar w:fldCharType="separate"/>
+            </w:r>
+            <w:r>
+              <w:rPr>
+                <w:noProof/>
+                <w:webHidden/>
+              </w:rPr>
+              <w:t>5</w:t>
+            </w:r>
+            <w:r>
+              <w:rPr>
+                <w:noProof/>
+                <w:webHidden/>
+              </w:rPr>
+              <w:fldChar w:fldCharType="end"/>
+            </w:r>
+          </w:hyperlink>
+        </w:p>
+        <w:p>
+          <w:pPr>
+            <w:pStyle w:val="Inhopg1"/>
+            <w:tabs>
+              <w:tab w:val="right" w:leader="dot" w:pos="9062"/>
+            </w:tabs>
+            <w:rPr>
+              <w:rFonts w:eastAsiaTheme="minorEastAsia"/>
+              <w:noProof/>
+              <w:lang w:eastAsia="nl-NL"/>
+            </w:rPr>
+          </w:pPr>
+          <w:hyperlink w:anchor="_Toc72835604" w:history="1">
+            <w:r>
+              <w:rPr>
+                <w:rStyle w:val="Hyperlink"/>
+                <w:noProof/>
+              </w:rPr>
+              <w:t>Akkoord opdrachtgever</w:t>
+            </w:r>
+            <w:r>
+              <w:rPr>
+                <w:noProof/>
+                <w:webHidden/>
+              </w:rPr>
+              <w:tab/>
+            </w:r>
+            <w:r>
+              <w:rPr>
+                <w:noProof/>
+                <w:webHidden/>
+              </w:rPr>
+              <w:fldChar w:fldCharType="begin"/>
+            </w:r>
+            <w:r>
+              <w:rPr>
+                <w:noProof/>
+                <w:webHidden/>
+              </w:rPr>
+              <w:instrText xml:space="preserve"> PAGEREF _Toc72835604 \h </w:instrText>
+            </w:r>
+            <w:r>
+              <w:rPr>
+                <w:noProof/>
+                <w:webHidden/>
+              </w:rPr>
+            </w:r>
+            <w:r>
+              <w:rPr>
+                <w:noProof/>
+                <w:webHidden/>
+              </w:rPr>
+              <w:fldChar w:fldCharType="separate"/>
+            </w:r>
+            <w:r>
+              <w:rPr>
+                <w:noProof/>
+                <w:webHidden/>
+              </w:rPr>
+              <w:t>6</w:t>
+            </w:r>
+            <w:r>
+              <w:rPr>
+                <w:noProof/>
+                <w:webHidden/>
+              </w:rPr>
+              <w:fldChar w:fldCharType="end"/>
+            </w:r>
+          </w:hyperlink>
+        </w:p>
+        <w:p>
+          <w:r>
+            <w:rPr>
+              <w:b/>
+              <w:bCs/>
+            </w:rPr>
+            <w:fldChar w:fldCharType="end"/>
+          </w:r>
+        </w:p>
+      </w:sdtContent>
+    </w:sdt>
     <w:p>
       <w:pPr>
-        <w:pStyle w:val="Header1inhoudsopave"/>
-      </w:pPr>
-      <w:r>
-        <w:lastRenderedPageBreak/>
-        <w:t>Inhoudsopgave</w:t>
-      </w:r>
-    </w:p>
-    <w:p>
-      <w:pPr>
-        <w:pStyle w:val="NoSpacing"/>
+        <w:pStyle w:val="Geenafstand"/>
       </w:pPr>
     </w:p>
     <w:p>
       <w:pPr>
-        <w:pStyle w:val="TOC1"/>
-        <w:tabs>
-          <w:tab w:val="right" w:leader="dot" w:pos="9062"/>
-        </w:tabs>
-        <w:rPr>
-          <w:rFonts w:eastAsiaTheme="minorEastAsia"/>
-          <w:noProof/>
-          <w:lang w:eastAsia="nl-NL"/>
-        </w:rPr>
-      </w:pPr>
-      <w:r>
-        <w:fldChar w:fldCharType="begin"/>
-      </w:r>
-      <w:r>
-        <w:instrText xml:space="preserve"> TOC \o "1-</w:instrText>
-      </w:r>
-      <w:r>
-        <w:instrText>3</w:instrText>
-      </w:r>
-      <w:r>
-        <w:instrText xml:space="preserve">" \h \z \u </w:instrText>
-      </w:r>
-      <w:r>
-        <w:fldChar w:fldCharType="separate"/>
-      </w:r>
-      <w:hyperlink w:anchor="_Toc29287571" w:history="1">
-        <w:r>
-          <w:rPr>
-            <w:rStyle w:val="Hyperlink"/>
-            <w:noProof/>
-          </w:rPr>
-          <w:t>Versiebeheer</w:t>
-        </w:r>
-        <w:r>
-          <w:rPr>
-            <w:noProof/>
-            <w:webHidden/>
-          </w:rPr>
-          <w:tab/>
-        </w:r>
-        <w:r>
-          <w:rPr>
-            <w:noProof/>
-            <w:webHidden/>
-          </w:rPr>
-          <w:fldChar w:fldCharType="begin"/>
-        </w:r>
-        <w:r>
-          <w:rPr>
-            <w:noProof/>
-            <w:webHidden/>
-          </w:rPr>
-          <w:instrText xml:space="preserve"> PAGEREF _Toc29287571 \h </w:instrText>
-        </w:r>
-        <w:r>
-          <w:rPr>
-            <w:noProof/>
-            <w:webHidden/>
-          </w:rPr>
-        </w:r>
-        <w:r>
-          <w:rPr>
-            <w:noProof/>
-            <w:webHidden/>
-          </w:rPr>
-          <w:fldChar w:fldCharType="separate"/>
-        </w:r>
-        <w:r>
-          <w:rPr>
-            <w:noProof/>
-            <w:webHidden/>
-          </w:rPr>
-          <w:t>2</w:t>
-        </w:r>
-        <w:r>
-          <w:rPr>
-            <w:noProof/>
-            <w:webHidden/>
-          </w:rPr>
-          <w:fldChar w:fldCharType="end"/>
-        </w:r>
-      </w:hyperlink>
-    </w:p>
-    <w:p>
-      <w:pPr>
-        <w:pStyle w:val="TOC1"/>
-        <w:tabs>
-          <w:tab w:val="right" w:leader="dot" w:pos="9062"/>
-        </w:tabs>
-        <w:rPr>
-          <w:rFonts w:eastAsiaTheme="minorEastAsia"/>
-          <w:noProof/>
-          <w:lang w:eastAsia="nl-NL"/>
-        </w:rPr>
-      </w:pPr>
-      <w:hyperlink w:anchor="_Toc29287572" w:history="1">
-        <w:r>
-          <w:rPr>
-            <w:rStyle w:val="Hyperlink"/>
-            <w:noProof/>
-          </w:rPr>
-          <w:t>Inleiding</w:t>
-        </w:r>
-        <w:r>
-          <w:rPr>
-            <w:noProof/>
-            <w:webHidden/>
-          </w:rPr>
-          <w:tab/>
-        </w:r>
-        <w:r>
-          <w:rPr>
-            <w:noProof/>
-            <w:webHidden/>
-          </w:rPr>
-          <w:fldChar w:fldCharType="begin"/>
-        </w:r>
-        <w:r>
-          <w:rPr>
-            <w:noProof/>
-            <w:webHidden/>
-          </w:rPr>
-          <w:instrText xml:space="preserve"> PAGEREF _Toc29287572 \h </w:instrText>
-        </w:r>
-        <w:r>
-          <w:rPr>
-            <w:noProof/>
-            <w:webHidden/>
-          </w:rPr>
-        </w:r>
-        <w:r>
-          <w:rPr>
-            <w:noProof/>
-            <w:webHidden/>
-          </w:rPr>
-          <w:fldChar w:fldCharType="separate"/>
-        </w:r>
-        <w:r>
-          <w:rPr>
-            <w:noProof/>
-            <w:webHidden/>
-          </w:rPr>
-          <w:t>4</w:t>
-        </w:r>
-        <w:r>
-          <w:rPr>
-            <w:noProof/>
-            <w:webHidden/>
-          </w:rPr>
-          <w:fldChar w:fldCharType="end"/>
-        </w:r>
-      </w:hyperlink>
-    </w:p>
-    <w:p>
-      <w:pPr>
-        <w:pStyle w:val="TOC2"/>
-        <w:tabs>
-          <w:tab w:val="right" w:leader="dot" w:pos="9062"/>
-        </w:tabs>
-        <w:rPr>
-          <w:rFonts w:eastAsiaTheme="minorEastAsia"/>
-          <w:noProof/>
-          <w:lang w:eastAsia="nl-NL"/>
-        </w:rPr>
-      </w:pPr>
-      <w:hyperlink w:anchor="_Toc29287573" w:history="1">
-        <w:r>
-          <w:rPr>
-            <w:rStyle w:val="Hyperlink"/>
-            <w:noProof/>
-          </w:rPr>
-          <w:t>Over dit document</w:t>
-        </w:r>
-        <w:r>
-          <w:rPr>
-            <w:noProof/>
-            <w:webHidden/>
-          </w:rPr>
-          <w:tab/>
-        </w:r>
-        <w:r>
-          <w:rPr>
-            <w:noProof/>
-            <w:webHidden/>
-          </w:rPr>
-          <w:fldChar w:fldCharType="begin"/>
-        </w:r>
-        <w:r>
-          <w:rPr>
-            <w:noProof/>
-            <w:webHidden/>
-          </w:rPr>
-          <w:instrText xml:space="preserve"> PAGEREF _Toc29287573 \h </w:instrText>
-        </w:r>
-        <w:r>
-          <w:rPr>
-            <w:noProof/>
-            <w:webHidden/>
-          </w:rPr>
-        </w:r>
-        <w:r>
-          <w:rPr>
-            <w:noProof/>
-            <w:webHidden/>
-          </w:rPr>
-          <w:fldChar w:fldCharType="separate"/>
-        </w:r>
-        <w:r>
-          <w:rPr>
-            <w:noProof/>
-            <w:webHidden/>
-          </w:rPr>
-          <w:t>4</w:t>
-        </w:r>
-        <w:r>
-          <w:rPr>
-            <w:noProof/>
-            <w:webHidden/>
-          </w:rPr>
-          <w:fldChar w:fldCharType="end"/>
-        </w:r>
-      </w:hyperlink>
-    </w:p>
-    <w:p>
-      <w:pPr>
-        <w:pStyle w:val="TOC2"/>
-        <w:tabs>
-          <w:tab w:val="right" w:leader="dot" w:pos="9062"/>
-        </w:tabs>
-        <w:rPr>
-          <w:rFonts w:eastAsiaTheme="minorEastAsia"/>
-          <w:noProof/>
-          <w:lang w:eastAsia="nl-NL"/>
-        </w:rPr>
-      </w:pPr>
-      <w:hyperlink w:anchor="_Toc29287574" w:history="1">
-        <w:r>
-          <w:rPr>
-            <w:rStyle w:val="Hyperlink"/>
-            <w:noProof/>
-          </w:rPr>
-          <w:t>Over het project en de opdrachtgever</w:t>
-        </w:r>
-        <w:r>
-          <w:rPr>
-            <w:noProof/>
-            <w:webHidden/>
-          </w:rPr>
-          <w:tab/>
-        </w:r>
-        <w:r>
-          <w:rPr>
-            <w:noProof/>
-            <w:webHidden/>
-          </w:rPr>
-          <w:fldChar w:fldCharType="begin"/>
-        </w:r>
-        <w:r>
-          <w:rPr>
-            <w:noProof/>
-            <w:webHidden/>
-          </w:rPr>
-          <w:instrText xml:space="preserve"> PAGEREF _Toc29287574 \h </w:instrText>
-        </w:r>
-        <w:r>
-          <w:rPr>
-            <w:noProof/>
-            <w:webHidden/>
-          </w:rPr>
-        </w:r>
-        <w:r>
-          <w:rPr>
-            <w:noProof/>
-            <w:webHidden/>
-          </w:rPr>
-          <w:fldChar w:fldCharType="separate"/>
-        </w:r>
-        <w:r>
-          <w:rPr>
-            <w:noProof/>
-            <w:webHidden/>
-          </w:rPr>
-          <w:t>4</w:t>
-        </w:r>
-        <w:r>
-          <w:rPr>
-            <w:noProof/>
-            <w:webHidden/>
-          </w:rPr>
-          <w:fldChar w:fldCharType="end"/>
-        </w:r>
-      </w:hyperlink>
-    </w:p>
-    <w:p>
-      <w:pPr>
-        <w:pStyle w:val="TOC1"/>
-        <w:tabs>
-          <w:tab w:val="right" w:leader="dot" w:pos="9062"/>
-        </w:tabs>
-        <w:rPr>
-          <w:rFonts w:eastAsiaTheme="minorEastAsia"/>
-          <w:noProof/>
-          <w:lang w:eastAsia="nl-NL"/>
-        </w:rPr>
-      </w:pPr>
-      <w:hyperlink w:anchor="_Toc29287575" w:history="1">
-        <w:r>
-          <w:rPr>
-            <w:rStyle w:val="Hyperlink"/>
-            <w:noProof/>
-          </w:rPr>
-          <w:t>Projectdoelstelling</w:t>
-        </w:r>
-        <w:r>
-          <w:rPr>
-            <w:noProof/>
-            <w:webHidden/>
-          </w:rPr>
-          <w:tab/>
-        </w:r>
-        <w:r>
-          <w:rPr>
-            <w:noProof/>
-            <w:webHidden/>
-          </w:rPr>
-          <w:fldChar w:fldCharType="begin"/>
-        </w:r>
-        <w:r>
-          <w:rPr>
-            <w:noProof/>
-            <w:webHidden/>
-          </w:rPr>
-          <w:instrText xml:space="preserve"> PAGEREF _Toc29287575 \h </w:instrText>
-        </w:r>
-        <w:r>
-          <w:rPr>
-            <w:noProof/>
-            <w:webHidden/>
-          </w:rPr>
-        </w:r>
-        <w:r>
-          <w:rPr>
-            <w:noProof/>
-            <w:webHidden/>
-          </w:rPr>
-          <w:fldChar w:fldCharType="separate"/>
-        </w:r>
-        <w:r>
-          <w:rPr>
-            <w:noProof/>
-            <w:webHidden/>
-          </w:rPr>
-          <w:t>4</w:t>
-        </w:r>
-        <w:r>
-          <w:rPr>
-            <w:noProof/>
-            <w:webHidden/>
-          </w:rPr>
-          <w:fldChar w:fldCharType="end"/>
-        </w:r>
-      </w:hyperlink>
-    </w:p>
-    <w:p>
-      <w:pPr>
-        <w:pStyle w:val="TOC1"/>
-        <w:tabs>
-          <w:tab w:val="right" w:leader="dot" w:pos="9062"/>
-        </w:tabs>
-        <w:rPr>
-          <w:rFonts w:eastAsiaTheme="minorEastAsia"/>
-          <w:noProof/>
-          <w:lang w:eastAsia="nl-NL"/>
-        </w:rPr>
-      </w:pPr>
-      <w:hyperlink w:anchor="_Toc29287576" w:history="1">
-        <w:r>
-          <w:rPr>
-            <w:rStyle w:val="Hyperlink"/>
-            <w:noProof/>
-          </w:rPr>
-          <w:t>Betrokkenen</w:t>
-        </w:r>
-        <w:r>
-          <w:rPr>
-            <w:noProof/>
-            <w:webHidden/>
-          </w:rPr>
-          <w:tab/>
-        </w:r>
-        <w:r>
-          <w:rPr>
-            <w:noProof/>
-            <w:webHidden/>
-          </w:rPr>
-          <w:fldChar w:fldCharType="begin"/>
-        </w:r>
-        <w:r>
-          <w:rPr>
-            <w:noProof/>
-            <w:webHidden/>
-          </w:rPr>
-          <w:instrText xml:space="preserve"> PAGEREF _Toc29287576 \h </w:instrText>
-        </w:r>
-        <w:r>
-          <w:rPr>
-            <w:noProof/>
-            <w:webHidden/>
-          </w:rPr>
-        </w:r>
-        <w:r>
-          <w:rPr>
-            <w:noProof/>
-            <w:webHidden/>
-          </w:rPr>
-          <w:fldChar w:fldCharType="separate"/>
-        </w:r>
-        <w:r>
-          <w:rPr>
-            <w:noProof/>
-            <w:webHidden/>
-          </w:rPr>
-          <w:t>4</w:t>
-        </w:r>
-        <w:r>
-          <w:rPr>
-            <w:noProof/>
-            <w:webHidden/>
-          </w:rPr>
-          <w:fldChar w:fldCharType="end"/>
-        </w:r>
-      </w:hyperlink>
-    </w:p>
-    <w:p>
-      <w:pPr>
-        <w:pStyle w:val="TOC1"/>
-        <w:tabs>
-          <w:tab w:val="right" w:leader="dot" w:pos="9062"/>
-        </w:tabs>
-        <w:rPr>
-          <w:rFonts w:eastAsiaTheme="minorEastAsia"/>
-          <w:noProof/>
-          <w:lang w:eastAsia="nl-NL"/>
-        </w:rPr>
-      </w:pPr>
-      <w:hyperlink w:anchor="_Toc29287577" w:history="1">
-        <w:r>
-          <w:rPr>
-            <w:rStyle w:val="Hyperlink"/>
-            <w:noProof/>
-          </w:rPr>
-          <w:t>Benodigdheden</w:t>
-        </w:r>
-        <w:r>
-          <w:rPr>
-            <w:noProof/>
-            <w:webHidden/>
-          </w:rPr>
-          <w:tab/>
-        </w:r>
-        <w:r>
-          <w:rPr>
-            <w:noProof/>
-            <w:webHidden/>
-          </w:rPr>
-          <w:fldChar w:fldCharType="begin"/>
-        </w:r>
-        <w:r>
-          <w:rPr>
-            <w:noProof/>
-            <w:webHidden/>
-          </w:rPr>
-          <w:instrText xml:space="preserve"> PAGEREF _Toc29287577 \h </w:instrText>
-        </w:r>
-        <w:r>
-          <w:rPr>
-            <w:noProof/>
-            <w:webHidden/>
-          </w:rPr>
-        </w:r>
-        <w:r>
-          <w:rPr>
-            <w:noProof/>
-            <w:webHidden/>
-          </w:rPr>
-          <w:fldChar w:fldCharType="separate"/>
-        </w:r>
-        <w:r>
-          <w:rPr>
-            <w:noProof/>
-            <w:webHidden/>
-          </w:rPr>
-          <w:t>4</w:t>
-        </w:r>
-        <w:r>
-          <w:rPr>
-            <w:noProof/>
-            <w:webHidden/>
-          </w:rPr>
-          <w:fldChar w:fldCharType="end"/>
-        </w:r>
-      </w:hyperlink>
-    </w:p>
-    <w:p>
-      <w:pPr>
-        <w:pStyle w:val="TOC1"/>
-        <w:tabs>
-          <w:tab w:val="right" w:leader="dot" w:pos="9062"/>
-        </w:tabs>
-        <w:rPr>
-          <w:rFonts w:eastAsiaTheme="minorEastAsia"/>
-          <w:noProof/>
-          <w:lang w:eastAsia="nl-NL"/>
-        </w:rPr>
-      </w:pPr>
-      <w:hyperlink w:anchor="_Toc29287578" w:history="1">
-        <w:r>
-          <w:rPr>
-            <w:rStyle w:val="Hyperlink"/>
-            <w:noProof/>
-          </w:rPr>
-          <w:t>Takenlijst</w:t>
-        </w:r>
-        <w:r>
-          <w:rPr>
-            <w:noProof/>
-            <w:webHidden/>
-          </w:rPr>
-          <w:tab/>
-        </w:r>
-        <w:r>
-          <w:rPr>
-            <w:noProof/>
-            <w:webHidden/>
-          </w:rPr>
-          <w:fldChar w:fldCharType="begin"/>
-        </w:r>
-        <w:r>
-          <w:rPr>
-            <w:noProof/>
-            <w:webHidden/>
-          </w:rPr>
-          <w:instrText xml:space="preserve"> PAGEREF _Toc29287578 \h </w:instrText>
-        </w:r>
-        <w:r>
-          <w:rPr>
-            <w:noProof/>
-            <w:webHidden/>
-          </w:rPr>
-        </w:r>
-        <w:r>
-          <w:rPr>
-            <w:noProof/>
-            <w:webHidden/>
-          </w:rPr>
-          <w:fldChar w:fldCharType="separate"/>
-        </w:r>
-        <w:r>
-          <w:rPr>
-            <w:noProof/>
-            <w:webHidden/>
-          </w:rPr>
-          <w:t>4</w:t>
-        </w:r>
-        <w:r>
-          <w:rPr>
-            <w:noProof/>
-            <w:webHidden/>
-          </w:rPr>
-          <w:fldChar w:fldCharType="end"/>
-        </w:r>
-      </w:hyperlink>
-    </w:p>
-    <w:p>
-      <w:pPr>
-        <w:pStyle w:val="TOC1"/>
-        <w:tabs>
-          <w:tab w:val="right" w:leader="dot" w:pos="9062"/>
-        </w:tabs>
-        <w:rPr>
-          <w:rFonts w:eastAsiaTheme="minorEastAsia"/>
-          <w:noProof/>
-          <w:lang w:eastAsia="nl-NL"/>
-        </w:rPr>
-      </w:pPr>
-      <w:hyperlink w:anchor="_Toc29287579" w:history="1">
-        <w:r>
-          <w:rPr>
-            <w:rStyle w:val="Hyperlink"/>
-            <w:noProof/>
-          </w:rPr>
-          <w:t>Projectgrenzen</w:t>
-        </w:r>
-        <w:r>
-          <w:rPr>
-            <w:noProof/>
-            <w:webHidden/>
-          </w:rPr>
-          <w:tab/>
-        </w:r>
-        <w:r>
-          <w:rPr>
-            <w:noProof/>
-            <w:webHidden/>
-          </w:rPr>
-          <w:fldChar w:fldCharType="begin"/>
-        </w:r>
-        <w:r>
-          <w:rPr>
-            <w:noProof/>
-            <w:webHidden/>
-          </w:rPr>
-          <w:instrText xml:space="preserve"> PAGEREF _Toc29287579 \h </w:instrText>
-        </w:r>
-        <w:r>
-          <w:rPr>
-            <w:noProof/>
-            <w:webHidden/>
-          </w:rPr>
-        </w:r>
-        <w:r>
-          <w:rPr>
-            <w:noProof/>
-            <w:webHidden/>
-          </w:rPr>
-          <w:fldChar w:fldCharType="separate"/>
-        </w:r>
-        <w:r>
-          <w:rPr>
-            <w:noProof/>
-            <w:webHidden/>
-          </w:rPr>
-          <w:t>4</w:t>
-        </w:r>
-        <w:r>
-          <w:rPr>
-            <w:noProof/>
-            <w:webHidden/>
-          </w:rPr>
-          <w:fldChar w:fldCharType="end"/>
-        </w:r>
-      </w:hyperlink>
-    </w:p>
-    <w:p>
-      <w:pPr>
-        <w:pStyle w:val="TOC1"/>
-        <w:tabs>
-          <w:tab w:val="right" w:leader="dot" w:pos="9062"/>
-        </w:tabs>
-        <w:rPr>
-          <w:rFonts w:eastAsiaTheme="minorEastAsia"/>
-          <w:noProof/>
-          <w:lang w:eastAsia="nl-NL"/>
-        </w:rPr>
-      </w:pPr>
-      <w:hyperlink w:anchor="_Toc29287580" w:history="1">
-        <w:r>
-          <w:rPr>
-            <w:rStyle w:val="Hyperlink"/>
-            <w:noProof/>
-          </w:rPr>
-          <w:t>Planning</w:t>
-        </w:r>
-        <w:r>
-          <w:rPr>
-            <w:noProof/>
-            <w:webHidden/>
-          </w:rPr>
-          <w:tab/>
-        </w:r>
-        <w:r>
-          <w:rPr>
-            <w:noProof/>
-            <w:webHidden/>
-          </w:rPr>
-          <w:fldChar w:fldCharType="begin"/>
-        </w:r>
-        <w:r>
-          <w:rPr>
-            <w:noProof/>
-            <w:webHidden/>
-          </w:rPr>
-          <w:instrText xml:space="preserve"> PAGEREF _Toc29287580 \h </w:instrText>
-        </w:r>
-        <w:r>
-          <w:rPr>
-            <w:noProof/>
-            <w:webHidden/>
-          </w:rPr>
-        </w:r>
-        <w:r>
-          <w:rPr>
-            <w:noProof/>
-            <w:webHidden/>
-          </w:rPr>
-          <w:fldChar w:fldCharType="separate"/>
-        </w:r>
-        <w:r>
-          <w:rPr>
-            <w:noProof/>
-            <w:webHidden/>
-          </w:rPr>
-          <w:t>4</w:t>
-        </w:r>
-        <w:r>
-          <w:rPr>
-            <w:noProof/>
-            <w:webHidden/>
-          </w:rPr>
-          <w:fldChar w:fldCharType="end"/>
-        </w:r>
-      </w:hyperlink>
-    </w:p>
-    <w:p>
-      <w:pPr>
-        <w:pStyle w:val="TOC1"/>
-        <w:tabs>
-          <w:tab w:val="right" w:leader="dot" w:pos="9062"/>
-        </w:tabs>
-        <w:rPr>
-          <w:rFonts w:eastAsiaTheme="minorEastAsia"/>
-          <w:noProof/>
-          <w:lang w:eastAsia="nl-NL"/>
-        </w:rPr>
-      </w:pPr>
-      <w:hyperlink w:anchor="_Toc29287581" w:history="1">
-        <w:r>
-          <w:rPr>
-            <w:rStyle w:val="Hyperlink"/>
-            <w:noProof/>
-          </w:rPr>
-          <w:t>Akkoord opdrachtgever</w:t>
-        </w:r>
-        <w:r>
-          <w:rPr>
-            <w:noProof/>
-            <w:webHidden/>
-          </w:rPr>
-          <w:tab/>
-        </w:r>
-        <w:r>
-          <w:rPr>
-            <w:noProof/>
-            <w:webHidden/>
-          </w:rPr>
-          <w:fldChar w:fldCharType="begin"/>
-        </w:r>
-        <w:r>
-          <w:rPr>
-            <w:noProof/>
-            <w:webHidden/>
-          </w:rPr>
-          <w:instrText xml:space="preserve"> PAGEREF _Toc29287581 \h </w:instrText>
-        </w:r>
-        <w:r>
-          <w:rPr>
-            <w:noProof/>
-            <w:webHidden/>
-          </w:rPr>
-        </w:r>
-        <w:r>
-          <w:rPr>
-            <w:noProof/>
-            <w:webHidden/>
-          </w:rPr>
-          <w:fldChar w:fldCharType="separate"/>
-        </w:r>
-        <w:r>
-          <w:rPr>
-            <w:noProof/>
-            <w:webHidden/>
-          </w:rPr>
-          <w:t>5</w:t>
-        </w:r>
-        <w:r>
-          <w:rPr>
-            <w:noProof/>
-            <w:webHidden/>
-          </w:rPr>
-          <w:fldChar w:fldCharType="end"/>
-        </w:r>
-      </w:hyperlink>
-    </w:p>
-    <w:p>
-      <w:pPr>
-        <w:pStyle w:val="NoSpacing"/>
-      </w:pPr>
-      <w:r>
-        <w:fldChar w:fldCharType="end"/>
-      </w:r>
-    </w:p>
-    <w:p>
-      <w:pPr>
-        <w:pStyle w:val="NoSpacing"/>
+        <w:pStyle w:val="Geenafstand"/>
       </w:pPr>
       <w:r>
         <w:br w:type="page"/>
@@ -1526,20 +1544,23 @@
     </w:p>
     <w:p>
       <w:pPr>
-        <w:pStyle w:val="Heading1"/>
+        <w:pStyle w:val="Kop1"/>
       </w:pPr>
-      <w:bookmarkStart w:id="3" w:name="_Toc29287572"/>
+      <w:bookmarkStart w:id="4" w:name="_Toc29287572"/>
+      <w:bookmarkStart w:id="5" w:name="_Toc72835595"/>
       <w:r>
         <w:lastRenderedPageBreak/>
         <w:t>Inleiding</w:t>
       </w:r>
-      <w:bookmarkEnd w:id="3"/>
+      <w:bookmarkEnd w:id="4"/>
+      <w:bookmarkEnd w:id="5"/>
     </w:p>
     <w:p>
       <w:pPr>
-        <w:pStyle w:val="Heading2"/>
+        <w:pStyle w:val="Kop2"/>
       </w:pPr>
-      <w:bookmarkStart w:id="4" w:name="_Toc29287573"/>
+      <w:bookmarkStart w:id="6" w:name="_Toc29287573"/>
+      <w:bookmarkStart w:id="7" w:name="_Toc72835596"/>
       <w:r>
         <w:t xml:space="preserve">Over </w:t>
       </w:r>
@@ -1549,7 +1570,8 @@
       <w:r>
         <w:t>document</w:t>
       </w:r>
-      <w:bookmarkEnd w:id="4"/>
+      <w:bookmarkEnd w:id="6"/>
+      <w:bookmarkEnd w:id="7"/>
     </w:p>
     <w:p>
       <w:r>
@@ -1558,13 +1580,15 @@
     </w:p>
     <w:p>
       <w:pPr>
-        <w:pStyle w:val="Heading2"/>
+        <w:pStyle w:val="Kop2"/>
       </w:pPr>
-      <w:bookmarkStart w:id="5" w:name="_Toc29287574"/>
+      <w:bookmarkStart w:id="8" w:name="_Toc29287574"/>
+      <w:bookmarkStart w:id="9" w:name="_Toc72835597"/>
       <w:r>
         <w:t>Over het project en de opdrachtgever</w:t>
       </w:r>
-      <w:bookmarkEnd w:id="5"/>
+      <w:bookmarkEnd w:id="8"/>
+      <w:bookmarkEnd w:id="9"/>
     </w:p>
     <w:p>
       <w:r>
@@ -1605,13 +1629,15 @@
     </w:p>
     <w:p>
       <w:pPr>
-        <w:pStyle w:val="Heading1"/>
+        <w:pStyle w:val="Kop1"/>
       </w:pPr>
-      <w:bookmarkStart w:id="6" w:name="_Toc29287575"/>
+      <w:bookmarkStart w:id="10" w:name="_Toc29287575"/>
+      <w:bookmarkStart w:id="11" w:name="_Toc72835598"/>
       <w:r>
         <w:t>Projectdoelstelling</w:t>
       </w:r>
-      <w:bookmarkEnd w:id="6"/>
+      <w:bookmarkEnd w:id="10"/>
+      <w:bookmarkEnd w:id="11"/>
     </w:p>
     <w:p>
       <w:pPr>
@@ -1679,17 +1705,19 @@
     </w:p>
     <w:p>
       <w:pPr>
-        <w:pStyle w:val="Heading1"/>
+        <w:pStyle w:val="Kop1"/>
       </w:pPr>
-      <w:bookmarkStart w:id="7" w:name="_Toc29287576"/>
+      <w:bookmarkStart w:id="12" w:name="_Toc29287576"/>
+      <w:bookmarkStart w:id="13" w:name="_Toc72835599"/>
       <w:r>
         <w:t>Betrokkenen</w:t>
       </w:r>
-      <w:bookmarkEnd w:id="7"/>
+      <w:bookmarkEnd w:id="12"/>
+      <w:bookmarkEnd w:id="13"/>
     </w:p>
     <w:tbl>
       <w:tblPr>
-        <w:tblStyle w:val="TableGrid"/>
+        <w:tblStyle w:val="Tabelraster"/>
         <w:tblW w:w="0" w:type="auto"/>
         <w:tblLook w:val="04A0" w:firstRow="1" w:lastRow="0" w:firstColumn="1" w:lastColumn="0" w:noHBand="0" w:noVBand="1"/>
       </w:tblPr>
@@ -1723,13 +1751,8 @@
               </w:sdtPr>
               <w:sdtEndPr/>
               <w:sdtContent>
-                <w:proofErr w:type="spellStart"/>
                 <w:r>
-                  <w:t>Juriën</w:t>
-                </w:r>
-                <w:proofErr w:type="spellEnd"/>
-                <w:r>
-                  <w:t xml:space="preserve"> Braat</w:t>
+                  <w:t>Juriën Braat</w:t>
                 </w:r>
               </w:sdtContent>
             </w:sdt>
@@ -1773,13 +1796,8 @@
               </w:rPr>
             </w:pPr>
             <w:r>
-              <w:t xml:space="preserve">Bram </w:t>
-            </w:r>
-            <w:proofErr w:type="spellStart"/>
-            <w:r>
-              <w:t>Meeuwissen</w:t>
-            </w:r>
-            <w:proofErr w:type="spellEnd"/>
+              <w:t>Bram Meeuwissen</w:t>
+            </w:r>
           </w:p>
         </w:tc>
         <w:tc>
@@ -1794,7 +1812,6 @@
                 <w:iCs/>
               </w:rPr>
             </w:pPr>
-            <w:proofErr w:type="gramStart"/>
             <w:r>
               <w:rPr>
                 <w:i w:val="0"/>
@@ -1802,7 +1819,6 @@
               </w:rPr>
               <w:t>81890@roc-teraa.nl</w:t>
             </w:r>
-            <w:proofErr w:type="gramEnd"/>
           </w:p>
         </w:tc>
       </w:tr>
@@ -1836,7 +1852,6 @@
                 <w:iCs/>
               </w:rPr>
             </w:pPr>
-            <w:proofErr w:type="gramStart"/>
             <w:r>
               <w:rPr>
                 <w:i w:val="0"/>
@@ -1844,7 +1859,6 @@
               </w:rPr>
               <w:t>86513@roc-teraa.nl</w:t>
             </w:r>
-            <w:proofErr w:type="gramEnd"/>
           </w:p>
         </w:tc>
       </w:tr>
@@ -1862,13 +1876,8 @@
               </w:rPr>
             </w:pPr>
             <w:r>
-              <w:t xml:space="preserve">Sebastiaan </w:t>
-            </w:r>
-            <w:proofErr w:type="spellStart"/>
-            <w:r>
-              <w:t>Verhappen</w:t>
-            </w:r>
-            <w:proofErr w:type="spellEnd"/>
+              <w:t>Sebastiaan Verhappen</w:t>
+            </w:r>
           </w:p>
         </w:tc>
         <w:tc>
@@ -1883,7 +1892,6 @@
                 <w:iCs/>
               </w:rPr>
             </w:pPr>
-            <w:proofErr w:type="gramStart"/>
             <w:r>
               <w:rPr>
                 <w:i w:val="0"/>
@@ -1891,14 +1899,13 @@
               </w:rPr>
               <w:t>86941@roc-teraa.nl</w:t>
             </w:r>
-            <w:proofErr w:type="gramEnd"/>
           </w:p>
         </w:tc>
       </w:tr>
     </w:tbl>
     <w:p>
       <w:pPr>
-        <w:pStyle w:val="NoSpacing"/>
+        <w:pStyle w:val="Geenafstand"/>
         <w:rPr>
           <w:i/>
         </w:rPr>
@@ -1912,7 +1919,7 @@
     </w:p>
     <w:p>
       <w:pPr>
-        <w:pStyle w:val="NoSpacing"/>
+        <w:pStyle w:val="Geenafstand"/>
         <w:rPr>
           <w:i/>
         </w:rPr>
@@ -1924,17 +1931,12 @@
         <w:t xml:space="preserve"> </w:t>
       </w:r>
       <w:r>
-        <w:t xml:space="preserve">Bram </w:t>
+        <w:t>Bram Meeuwissen</w:t>
       </w:r>
-      <w:proofErr w:type="spellStart"/>
-      <w:r>
-        <w:t>Meeuwissen</w:t>
-      </w:r>
-      <w:proofErr w:type="spellEnd"/>
     </w:p>
     <w:p>
       <w:pPr>
-        <w:pStyle w:val="NoSpacing"/>
+        <w:pStyle w:val="Geenafstand"/>
         <w:rPr>
           <w:i/>
         </w:rPr>
@@ -1943,23 +1945,7 @@
         <w:t>Programmeur:</w:t>
       </w:r>
       <w:r>
-        <w:t xml:space="preserve"> Sebastiaan </w:t>
-      </w:r>
-      <w:proofErr w:type="spellStart"/>
-      <w:r>
-        <w:t>Verhappen</w:t>
-      </w:r>
-      <w:proofErr w:type="spellEnd"/>
-      <w:r>
-        <w:t xml:space="preserve">, </w:t>
-      </w:r>
-      <w:proofErr w:type="spellStart"/>
-      <w:r>
-        <w:t>Juriën</w:t>
-      </w:r>
-      <w:proofErr w:type="spellEnd"/>
-      <w:r>
-        <w:t xml:space="preserve"> Braat</w:t>
+        <w:t xml:space="preserve"> Sebastiaan Verhappen, Juriën Braat</w:t>
       </w:r>
     </w:p>
     <w:p>
@@ -1973,17 +1959,19 @@
     </w:p>
     <w:p>
       <w:pPr>
-        <w:pStyle w:val="Heading1"/>
+        <w:pStyle w:val="Kop1"/>
       </w:pPr>
-      <w:bookmarkStart w:id="8" w:name="_Toc29287577"/>
+      <w:bookmarkStart w:id="14" w:name="_Toc29287577"/>
+      <w:bookmarkStart w:id="15" w:name="_Toc72835600"/>
       <w:r>
         <w:t>Benodigdheden</w:t>
       </w:r>
-      <w:bookmarkEnd w:id="8"/>
+      <w:bookmarkEnd w:id="14"/>
+      <w:bookmarkEnd w:id="15"/>
     </w:p>
     <w:tbl>
       <w:tblPr>
-        <w:tblStyle w:val="TableGrid"/>
+        <w:tblStyle w:val="Tabelraster"/>
         <w:tblW w:w="0" w:type="auto"/>
         <w:tblLook w:val="04A0" w:firstRow="1" w:lastRow="0" w:firstColumn="1" w:lastColumn="0" w:noHBand="0" w:noVBand="1"/>
       </w:tblPr>
@@ -1998,7 +1986,7 @@
           </w:tcPr>
           <w:p>
             <w:pPr>
-              <w:pStyle w:val="NoSpacing"/>
+              <w:pStyle w:val="Geenafstand"/>
               <w:rPr>
                 <w:b/>
                 <w:bCs/>
@@ -2021,7 +2009,7 @@
           </w:tcPr>
           <w:p>
             <w:pPr>
-              <w:pStyle w:val="NoSpacing"/>
+              <w:pStyle w:val="Geenafstand"/>
               <w:rPr>
                 <w:b/>
                 <w:bCs/>
@@ -2046,7 +2034,7 @@
           </w:tcPr>
           <w:p>
             <w:pPr>
-              <w:pStyle w:val="NoSpacing"/>
+              <w:pStyle w:val="Geenafstand"/>
               <w:rPr>
                 <w:lang w:val="en-US"/>
               </w:rPr>
@@ -2067,7 +2055,7 @@
           </w:tcPr>
           <w:p>
             <w:pPr>
-              <w:pStyle w:val="NoSpacing"/>
+              <w:pStyle w:val="Geenafstand"/>
               <w:rPr>
                 <w:lang w:val="en-US"/>
               </w:rPr>
@@ -2102,7 +2090,7 @@
           </w:tcPr>
           <w:p>
             <w:pPr>
-              <w:pStyle w:val="NoSpacing"/>
+              <w:pStyle w:val="Geenafstand"/>
               <w:rPr>
                 <w:lang w:val="en-US"/>
               </w:rPr>
@@ -2121,7 +2109,7 @@
           </w:tcPr>
           <w:p>
             <w:pPr>
-              <w:pStyle w:val="NoSpacing"/>
+              <w:pStyle w:val="Geenafstand"/>
               <w:rPr>
                 <w:lang w:val="en-US"/>
               </w:rPr>
@@ -2161,7 +2149,7 @@
           </w:tcPr>
           <w:p>
             <w:pPr>
-              <w:pStyle w:val="NoSpacing"/>
+              <w:pStyle w:val="Geenafstand"/>
               <w:rPr>
                 <w:lang w:val="en-US"/>
               </w:rPr>
@@ -2180,7 +2168,7 @@
           </w:tcPr>
           <w:p>
             <w:pPr>
-              <w:pStyle w:val="NoSpacing"/>
+              <w:pStyle w:val="Geenafstand"/>
               <w:rPr>
                 <w:lang w:val="en-US"/>
               </w:rPr>
@@ -2195,7 +2183,7 @@
           </w:tcPr>
           <w:p>
             <w:pPr>
-              <w:pStyle w:val="NoSpacing"/>
+              <w:pStyle w:val="Geenafstand"/>
               <w:rPr>
                 <w:lang w:val="en-US"/>
               </w:rPr>
@@ -2216,7 +2204,7 @@
           </w:tcPr>
           <w:p>
             <w:pPr>
-              <w:pStyle w:val="NoSpacing"/>
+              <w:pStyle w:val="Geenafstand"/>
               <w:rPr>
                 <w:lang w:val="en-US"/>
               </w:rPr>
@@ -2227,7 +2215,7 @@
     </w:tbl>
     <w:p>
       <w:pPr>
-        <w:pStyle w:val="NoSpacing"/>
+        <w:pStyle w:val="Geenafstand"/>
         <w:rPr>
           <w:lang w:val="en-US"/>
         </w:rPr>
@@ -2235,13 +2223,15 @@
     </w:p>
     <w:p>
       <w:pPr>
-        <w:pStyle w:val="Heading1"/>
+        <w:pStyle w:val="Kop1"/>
       </w:pPr>
-      <w:bookmarkStart w:id="9" w:name="_Toc29287578"/>
+      <w:bookmarkStart w:id="16" w:name="_Toc29287578"/>
+      <w:bookmarkStart w:id="17" w:name="_Toc72835601"/>
       <w:r>
         <w:t>Takenlijst</w:t>
       </w:r>
-      <w:bookmarkEnd w:id="9"/>
+      <w:bookmarkEnd w:id="16"/>
+      <w:bookmarkEnd w:id="17"/>
     </w:p>
     <w:p>
       <w:pPr>
@@ -2281,7 +2271,7 @@
     </w:p>
     <w:tbl>
       <w:tblPr>
-        <w:tblStyle w:val="TableGrid"/>
+        <w:tblStyle w:val="Tabelraster"/>
         <w:tblW w:w="0" w:type="auto"/>
         <w:tblLook w:val="04A0" w:firstRow="1" w:lastRow="0" w:firstColumn="1" w:lastColumn="0" w:noHBand="0" w:noVBand="1"/>
       </w:tblPr>
@@ -2567,7 +2557,6 @@
                 <w:iCs/>
               </w:rPr>
             </w:pPr>
-            <w:proofErr w:type="gramStart"/>
             <w:r>
               <w:rPr>
                 <w:i w:val="0"/>
@@ -2575,7 +2564,6 @@
               </w:rPr>
               <w:t>mailen</w:t>
             </w:r>
-            <w:proofErr w:type="gramEnd"/>
           </w:p>
         </w:tc>
         <w:tc>
@@ -2603,16 +2591,18 @@
     </w:tbl>
     <w:p>
       <w:pPr>
-        <w:pStyle w:val="Heading1"/>
+        <w:pStyle w:val="Kop1"/>
       </w:pPr>
-      <w:bookmarkStart w:id="10" w:name="_Toc29287579"/>
+      <w:bookmarkStart w:id="18" w:name="_Toc29287579"/>
+      <w:bookmarkStart w:id="19" w:name="_Toc72835602"/>
       <w:r>
         <w:t>Projectgrenze</w:t>
       </w:r>
-      <w:bookmarkEnd w:id="10"/>
+      <w:bookmarkEnd w:id="18"/>
       <w:r>
         <w:t>n</w:t>
       </w:r>
+      <w:bookmarkEnd w:id="19"/>
     </w:p>
     <w:p>
       <w:pPr>
@@ -2633,35 +2623,15 @@
     </w:p>
     <w:p>
       <w:pPr>
-        <w:pStyle w:val="Heading1"/>
+        <w:pStyle w:val="Kop1"/>
       </w:pPr>
-      <w:bookmarkStart w:id="11" w:name="_Toc29287580"/>
+      <w:bookmarkStart w:id="20" w:name="_Toc29287580"/>
+      <w:bookmarkStart w:id="21" w:name="_Toc72835603"/>
       <w:r>
         <w:t>Planning</w:t>
       </w:r>
-      <w:bookmarkEnd w:id="11"/>
-    </w:p>
-    <w:p>
-      <w:pPr>
-        <w:pStyle w:val="SPLinfo"/>
-      </w:pPr>
-      <w:r>
-        <w:t xml:space="preserve">In deze paragraaf wordt de takenlijst chronologisch opgenomen. Daarbij wordt vermeld </w:t>
-      </w:r>
-      <w:proofErr w:type="gramStart"/>
-      <w:r>
-        <w:t>hoe lang</w:t>
-      </w:r>
-      <w:proofErr w:type="gramEnd"/>
-      <w:r>
-        <w:t xml:space="preserve"> een taak duurt en wanneer en door wie een taak wordt uitgevoerd. De planning mag als een afbeelding worden opgenomen of er mag worden verwezen naar de strokenplanning (</w:t>
-      </w:r>
-      <w:r>
-        <w:t>Excel</w:t>
-      </w:r>
-      <w:r>
-        <w:t>).</w:t>
-      </w:r>
+      <w:bookmarkEnd w:id="20"/>
+      <w:bookmarkEnd w:id="21"/>
     </w:p>
     <w:p>
       <w:pPr>
@@ -2673,14 +2643,61 @@
         </w:rPr>
       </w:pPr>
       <w:r>
+        <w:rPr>
+          <w:noProof/>
+        </w:rPr>
+        <w:drawing>
+          <wp:inline distT="0" distB="0" distL="0" distR="0" wp14:anchorId="324802C8" wp14:editId="5A82EEDB">
+            <wp:extent cx="5760720" cy="1651635"/>
+            <wp:effectExtent l="0" t="0" r="0" b="5715"/>
+            <wp:docPr id="1" name="Afbeelding 1"/>
+            <wp:cNvGraphicFramePr>
+              <a:graphicFrameLocks xmlns:a="http://schemas.openxmlformats.org/drawingml/2006/main" noChangeAspect="1"/>
+            </wp:cNvGraphicFramePr>
+            <a:graphic xmlns:a="http://schemas.openxmlformats.org/drawingml/2006/main">
+              <a:graphicData uri="http://schemas.openxmlformats.org/drawingml/2006/picture">
+                <pic:pic xmlns:pic="http://schemas.openxmlformats.org/drawingml/2006/picture">
+                  <pic:nvPicPr>
+                    <pic:cNvPr id="1" name="Afbeelding 1"/>
+                    <pic:cNvPicPr/>
+                  </pic:nvPicPr>
+                  <pic:blipFill>
+                    <a:blip r:embed="rId12" cstate="print">
+                      <a:extLst>
+                        <a:ext uri="{28A0092B-C50C-407E-A947-70E740481C1C}">
+                          <a14:useLocalDpi xmlns:a14="http://schemas.microsoft.com/office/drawing/2010/main" val="0"/>
+                        </a:ext>
+                      </a:extLst>
+                    </a:blip>
+                    <a:stretch>
+                      <a:fillRect/>
+                    </a:stretch>
+                  </pic:blipFill>
+                  <pic:spPr>
+                    <a:xfrm>
+                      <a:off x="0" y="0"/>
+                      <a:ext cx="5760720" cy="1651635"/>
+                    </a:xfrm>
+                    <a:prstGeom prst="rect">
+                      <a:avLst/>
+                    </a:prstGeom>
+                  </pic:spPr>
+                </pic:pic>
+              </a:graphicData>
+            </a:graphic>
+          </wp:inline>
+        </w:drawing>
+      </w:r>
+      <w:r>
         <w:br w:type="page"/>
       </w:r>
     </w:p>
     <w:p>
       <w:pPr>
-        <w:pStyle w:val="Heading1"/>
+        <w:pStyle w:val="Kop1"/>
       </w:pPr>
-      <w:bookmarkStart w:id="12" w:name="_Toc29287581"/>
+      <w:bookmarkStart w:id="22" w:name="_Toc29287581"/>
+      <w:bookmarkStart w:id="23" w:name="_Toc72835604"/>
       <w:r>
         <w:lastRenderedPageBreak/>
         <w:t>A</w:t>
@@ -2688,11 +2705,12 @@
       <w:r>
         <w:t>kkoord opdrachtgever</w:t>
       </w:r>
-      <w:bookmarkEnd w:id="12"/>
+      <w:bookmarkEnd w:id="22"/>
+      <w:bookmarkEnd w:id="23"/>
     </w:p>
     <w:tbl>
       <w:tblPr>
-        <w:tblStyle w:val="TableGrid"/>
+        <w:tblStyle w:val="Tabelraster"/>
         <w:tblW w:w="0" w:type="auto"/>
         <w:tblLook w:val="04A0" w:firstRow="1" w:lastRow="0" w:firstColumn="1" w:lastColumn="0" w:noHBand="0" w:noVBand="1"/>
       </w:tblPr>
@@ -2710,7 +2728,7 @@
           </w:tcPr>
           <w:p>
             <w:pPr>
-              <w:pStyle w:val="NoSpacing"/>
+              <w:pStyle w:val="Geenafstand"/>
             </w:pPr>
             <w:r>
               <w:t>Naam</w:t>
@@ -2723,7 +2741,7 @@
           </w:tcPr>
           <w:p>
             <w:pPr>
-              <w:pStyle w:val="NoSpacing"/>
+              <w:pStyle w:val="Geenafstand"/>
             </w:pPr>
             <w:r>
               <w:t>Stijn van Gemert</w:t>
@@ -2741,7 +2759,7 @@
           </w:tcPr>
           <w:p>
             <w:pPr>
-              <w:pStyle w:val="NoSpacing"/>
+              <w:pStyle w:val="Geenafstand"/>
             </w:pPr>
             <w:r>
               <w:t>Datum</w:t>
@@ -2754,7 +2772,7 @@
           </w:tcPr>
           <w:p>
             <w:pPr>
-              <w:pStyle w:val="NoSpacing"/>
+              <w:pStyle w:val="Geenafstand"/>
             </w:pPr>
           </w:p>
         </w:tc>
@@ -2769,7 +2787,7 @@
           </w:tcPr>
           <w:p>
             <w:pPr>
-              <w:pStyle w:val="NoSpacing"/>
+              <w:pStyle w:val="Geenafstand"/>
             </w:pPr>
             <w:r>
               <w:t>Handtekening</w:t>
@@ -2782,7 +2800,7 @@
           </w:tcPr>
           <w:p>
             <w:pPr>
-              <w:pStyle w:val="NoSpacing"/>
+              <w:pStyle w:val="Geenafstand"/>
             </w:pPr>
           </w:p>
         </w:tc>
@@ -2790,14 +2808,14 @@
     </w:tbl>
     <w:p>
       <w:pPr>
-        <w:pStyle w:val="NoSpacing"/>
+        <w:pStyle w:val="Geenafstand"/>
       </w:pPr>
     </w:p>
     <w:sectPr>
-      <w:headerReference w:type="default" r:id="rId12"/>
-      <w:footerReference w:type="even" r:id="rId13"/>
-      <w:footerReference w:type="default" r:id="rId14"/>
-      <w:footerReference w:type="first" r:id="rId15"/>
+      <w:headerReference w:type="default" r:id="rId13"/>
+      <w:footerReference w:type="even" r:id="rId14"/>
+      <w:footerReference w:type="default" r:id="rId15"/>
+      <w:footerReference w:type="first" r:id="rId16"/>
       <w:pgSz w:w="11906" w:h="16838"/>
       <w:pgMar w:top="1417" w:right="1417" w:bottom="1417" w:left="1417" w:header="708" w:footer="708" w:gutter="0"/>
       <w:cols w:space="708"/>
@@ -2836,7 +2854,7 @@
 <w:ftr xmlns:wpc="http://schemas.microsoft.com/office/word/2010/wordprocessingCanvas" xmlns:cx="http://schemas.microsoft.com/office/drawing/2014/chartex" xmlns:cx1="http://schemas.microsoft.com/office/drawing/2015/9/8/chartex" xmlns:cx2="http://schemas.microsoft.com/office/drawing/2015/10/21/chartex" xmlns:cx3="http://schemas.microsoft.com/office/drawing/2016/5/9/chartex" xmlns:cx4="http://schemas.microsoft.com/office/drawing/2016/5/10/chartex" xmlns:cx5="http://schemas.microsoft.com/office/drawing/2016/5/11/chartex" xmlns:cx6="http://schemas.microsoft.com/office/drawing/2016/5/12/chartex" xmlns:cx7="http://schemas.microsoft.com/office/drawing/2016/5/13/chartex" xmlns:cx8="http://schemas.microsoft.com/office/drawing/2016/5/14/chartex" xmlns:mc="http://schemas.openxmlformats.org/markup-compatibility/2006" xmlns:aink="http://schemas.microsoft.com/office/drawing/2016/ink" xmlns:am3d="http://schemas.microsoft.com/office/drawing/2017/model3d" xmlns:o="urn:schemas-microsoft-com:office:office" xmlns:r="http://schemas.openxmlformats.org/officeDocument/2006/relationships" xmlns:m="http://schemas.openxmlformats.org/officeDocument/2006/math" xmlns:v="urn:schemas-microsoft-com:vml" xmlns:wp14="http://schemas.microsoft.com/office/word/2010/wordprocessingDrawing" xmlns:wp="http://schemas.openxmlformats.org/drawingml/2006/wordprocessingDrawing" xmlns:w10="urn:schemas-microsoft-com:office:word" xmlns:w="http://schemas.openxmlformats.org/wordprocessingml/2006/main" xmlns:w14="http://schemas.microsoft.com/office/word/2010/wordml" xmlns:w15="http://schemas.microsoft.com/office/word/2012/wordml" xmlns:w16cex="http://schemas.microsoft.com/office/word/2018/wordml/cex" xmlns:w16cid="http://schemas.microsoft.com/office/word/2016/wordml/cid" xmlns:w16="http://schemas.microsoft.com/office/word/2018/wordml" xmlns:w16se="http://schemas.microsoft.com/office/word/2015/wordml/symex" xmlns:wpg="http://schemas.microsoft.com/office/word/2010/wordprocessingGroup" xmlns:wpi="http://schemas.microsoft.com/office/word/2010/wordprocessingInk" xmlns:wne="http://schemas.microsoft.com/office/word/2006/wordml" xmlns:wps="http://schemas.microsoft.com/office/word/2010/wordprocessingShape" mc:Ignorable="w14 w15 w16se w16cid w16 w16cex wp14">
   <w:p>
     <w:pPr>
-      <w:pStyle w:val="Footer"/>
+      <w:pStyle w:val="Voettekst"/>
       <w:tabs>
         <w:tab w:val="clear" w:pos="4536"/>
       </w:tabs>
@@ -2998,7 +3016,7 @@
               <v:stroke joinstyle="miter"/>
               <v:path gradientshapeok="t" o:connecttype="rect"/>
             </v:shapetype>
-            <v:shape id="Text Box 7" o:spid="_x0000_s1026" type="#_x0000_t202" style="position:absolute;margin-left:78.6pt;margin-top:-26.8pt;width:129.8pt;height:19.2pt;rotation:-90;z-index:251664384;visibility:visible;mso-wrap-style:square;mso-width-percent:0;mso-height-percent:0;mso-wrap-distance-left:9pt;mso-wrap-distance-top:3.6pt;mso-wrap-distance-right:9pt;mso-wrap-distance-bottom:3.6pt;mso-position-horizontal:right;mso-position-horizontal-relative:page;mso-position-vertical:absolute;mso-position-vertical-relative:text;mso-width-percent:0;mso-height-percent:0;mso-width-relative:margin;mso-height-relative:margin;v-text-anchor:top" o:gfxdata="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" stroked="f">
+            <v:shape id="Text Box 7" o:spid="_x0000_s1026" type="#_x0000_t202" style="position:absolute;margin-left:78.6pt;margin-top:-26.8pt;width:129.8pt;height:19.2pt;rotation:-90;z-index:251664384;visibility:visible;mso-wrap-style:square;mso-width-percent:0;mso-height-percent:0;mso-wrap-distance-left:9pt;mso-wrap-distance-top:3.6pt;mso-wrap-distance-right:9pt;mso-wrap-distance-bottom:3.6pt;mso-position-horizontal:right;mso-position-horizontal-relative:page;mso-position-vertical:absolute;mso-position-vertical-relative:text;mso-width-percent:0;mso-height-percent:0;mso-width-relative:margin;mso-height-relative:margin;v-text-anchor:top" o:gfxdata="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" stroked="f">
               <v:textbox>
                 <w:txbxContent>
                   <w:p>
@@ -3178,7 +3196,7 @@
       <w:sdtContent>
         <w:r>
           <w:rPr>
-            <w:rStyle w:val="PlaceholderText"/>
+            <w:rStyle w:val="Tekstvantijdelijkeaanduiding"/>
             <w:lang w:val="en-US"/>
           </w:rPr>
           <w:t>Click or tap here to enter text.</w:t>
@@ -3202,7 +3220,7 @@
 <w:ftr xmlns:wpc="http://schemas.microsoft.com/office/word/2010/wordprocessingCanvas" xmlns:cx="http://schemas.microsoft.com/office/drawing/2014/chartex" xmlns:cx1="http://schemas.microsoft.com/office/drawing/2015/9/8/chartex" xmlns:cx2="http://schemas.microsoft.com/office/drawing/2015/10/21/chartex" xmlns:cx3="http://schemas.microsoft.com/office/drawing/2016/5/9/chartex" xmlns:cx4="http://schemas.microsoft.com/office/drawing/2016/5/10/chartex" xmlns:cx5="http://schemas.microsoft.com/office/drawing/2016/5/11/chartex" xmlns:cx6="http://schemas.microsoft.com/office/drawing/2016/5/12/chartex" xmlns:cx7="http://schemas.microsoft.com/office/drawing/2016/5/13/chartex" xmlns:cx8="http://schemas.microsoft.com/office/drawing/2016/5/14/chartex" xmlns:mc="http://schemas.openxmlformats.org/markup-compatibility/2006" xmlns:aink="http://schemas.microsoft.com/office/drawing/2016/ink" xmlns:am3d="http://schemas.microsoft.com/office/drawing/2017/model3d" xmlns:o="urn:schemas-microsoft-com:office:office" xmlns:r="http://schemas.openxmlformats.org/officeDocument/2006/relationships" xmlns:m="http://schemas.openxmlformats.org/officeDocument/2006/math" xmlns:v="urn:schemas-microsoft-com:vml" xmlns:wp14="http://schemas.microsoft.com/office/word/2010/wordprocessingDrawing" xmlns:wp="http://schemas.openxmlformats.org/drawingml/2006/wordprocessingDrawing" xmlns:w10="urn:schemas-microsoft-com:office:word" xmlns:w="http://schemas.openxmlformats.org/wordprocessingml/2006/main" xmlns:w14="http://schemas.microsoft.com/office/word/2010/wordml" xmlns:w15="http://schemas.microsoft.com/office/word/2012/wordml" xmlns:w16cex="http://schemas.microsoft.com/office/word/2018/wordml/cex" xmlns:w16cid="http://schemas.microsoft.com/office/word/2016/wordml/cid" xmlns:w16="http://schemas.microsoft.com/office/word/2018/wordml" xmlns:w16se="http://schemas.microsoft.com/office/word/2015/wordml/symex" xmlns:wpg="http://schemas.microsoft.com/office/word/2010/wordprocessingGroup" xmlns:wpi="http://schemas.microsoft.com/office/word/2010/wordprocessingInk" xmlns:wne="http://schemas.microsoft.com/office/word/2006/wordml" xmlns:wps="http://schemas.microsoft.com/office/word/2010/wordprocessingShape" mc:Ignorable="w14 w15 w16se w16cid w16 w16cex wp14">
   <w:p>
     <w:pPr>
-      <w:pStyle w:val="Footer"/>
+      <w:pStyle w:val="Voettekst"/>
       <w:tabs>
         <w:tab w:val="left" w:pos="2835"/>
         <w:tab w:val="left" w:pos="5529"/>
@@ -3378,7 +3396,7 @@
 <w:ftr xmlns:wpc="http://schemas.microsoft.com/office/word/2010/wordprocessingCanvas" xmlns:cx="http://schemas.microsoft.com/office/drawing/2014/chartex" xmlns:cx1="http://schemas.microsoft.com/office/drawing/2015/9/8/chartex" xmlns:cx2="http://schemas.microsoft.com/office/drawing/2015/10/21/chartex" xmlns:cx3="http://schemas.microsoft.com/office/drawing/2016/5/9/chartex" xmlns:cx4="http://schemas.microsoft.com/office/drawing/2016/5/10/chartex" xmlns:cx5="http://schemas.microsoft.com/office/drawing/2016/5/11/chartex" xmlns:cx6="http://schemas.microsoft.com/office/drawing/2016/5/12/chartex" xmlns:cx7="http://schemas.microsoft.com/office/drawing/2016/5/13/chartex" xmlns:cx8="http://schemas.microsoft.com/office/drawing/2016/5/14/chartex" xmlns:mc="http://schemas.openxmlformats.org/markup-compatibility/2006" xmlns:aink="http://schemas.microsoft.com/office/drawing/2016/ink" xmlns:am3d="http://schemas.microsoft.com/office/drawing/2017/model3d" xmlns:o="urn:schemas-microsoft-com:office:office" xmlns:r="http://schemas.openxmlformats.org/officeDocument/2006/relationships" xmlns:m="http://schemas.openxmlformats.org/officeDocument/2006/math" xmlns:v="urn:schemas-microsoft-com:vml" xmlns:wp14="http://schemas.microsoft.com/office/word/2010/wordprocessingDrawing" xmlns:wp="http://schemas.openxmlformats.org/drawingml/2006/wordprocessingDrawing" xmlns:w10="urn:schemas-microsoft-com:office:word" xmlns:w="http://schemas.openxmlformats.org/wordprocessingml/2006/main" xmlns:w14="http://schemas.microsoft.com/office/word/2010/wordml" xmlns:w15="http://schemas.microsoft.com/office/word/2012/wordml" xmlns:w16cex="http://schemas.microsoft.com/office/word/2018/wordml/cex" xmlns:w16cid="http://schemas.microsoft.com/office/word/2016/wordml/cid" xmlns:w16="http://schemas.microsoft.com/office/word/2018/wordml" xmlns:w16se="http://schemas.microsoft.com/office/word/2015/wordml/symex" xmlns:wpg="http://schemas.microsoft.com/office/word/2010/wordprocessingGroup" xmlns:wpi="http://schemas.microsoft.com/office/word/2010/wordprocessingInk" xmlns:wne="http://schemas.microsoft.com/office/word/2006/wordml" xmlns:wps="http://schemas.microsoft.com/office/word/2010/wordprocessingShape" mc:Ignorable="w14 w15 w16se w16cid w16 w16cex wp14">
   <w:p>
     <w:pPr>
-      <w:pStyle w:val="Footer"/>
+      <w:pStyle w:val="Voettekst"/>
     </w:pPr>
     <w:r>
       <w:rPr>
@@ -3534,7 +3552,7 @@
               <v:stroke joinstyle="miter"/>
               <v:path gradientshapeok="t" o:connecttype="rect"/>
             </v:shapetype>
-            <v:shape id="Text Box 8" o:spid="_x0000_s1027" type="#_x0000_t202" style="position:absolute;margin-left:78.6pt;margin-top:-26.8pt;width:129.8pt;height:19.2pt;rotation:-90;z-index:251666432;visibility:visible;mso-wrap-style:square;mso-width-percent:0;mso-height-percent:0;mso-wrap-distance-left:9pt;mso-wrap-distance-top:3.6pt;mso-wrap-distance-right:9pt;mso-wrap-distance-bottom:3.6pt;mso-position-horizontal:right;mso-position-horizontal-relative:page;mso-position-vertical:absolute;mso-position-vertical-relative:text;mso-width-percent:0;mso-height-percent:0;mso-width-relative:margin;mso-height-relative:margin;v-text-anchor:top" o:gfxdata="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" stroked="f">
+            <v:shape id="Text Box 8" o:spid="_x0000_s1027" type="#_x0000_t202" style="position:absolute;margin-left:78.6pt;margin-top:-26.8pt;width:129.8pt;height:19.2pt;rotation:-90;z-index:251666432;visibility:visible;mso-wrap-style:square;mso-width-percent:0;mso-height-percent:0;mso-wrap-distance-left:9pt;mso-wrap-distance-top:3.6pt;mso-wrap-distance-right:9pt;mso-wrap-distance-bottom:3.6pt;mso-position-horizontal:right;mso-position-horizontal-relative:page;mso-position-vertical:absolute;mso-position-vertical-relative:text;mso-width-percent:0;mso-height-percent:0;mso-width-relative:margin;mso-height-relative:margin;v-text-anchor:top" o:gfxdata="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" stroked="f">
               <v:textbox>
                 <w:txbxContent>
                   <w:p>
@@ -3660,7 +3678,7 @@
 <w:hdr xmlns:wpc="http://schemas.microsoft.com/office/word/2010/wordprocessingCanvas" xmlns:cx="http://schemas.microsoft.com/office/drawing/2014/chartex" xmlns:cx1="http://schemas.microsoft.com/office/drawing/2015/9/8/chartex" xmlns:cx2="http://schemas.microsoft.com/office/drawing/2015/10/21/chartex" xmlns:cx3="http://schemas.microsoft.com/office/drawing/2016/5/9/chartex" xmlns:cx4="http://schemas.microsoft.com/office/drawing/2016/5/10/chartex" xmlns:cx5="http://schemas.microsoft.com/office/drawing/2016/5/11/chartex" xmlns:cx6="http://schemas.microsoft.com/office/drawing/2016/5/12/chartex" xmlns:cx7="http://schemas.microsoft.com/office/drawing/2016/5/13/chartex" xmlns:cx8="http://schemas.microsoft.com/office/drawing/2016/5/14/chartex" xmlns:mc="http://schemas.openxmlformats.org/markup-compatibility/2006" xmlns:aink="http://schemas.microsoft.com/office/drawing/2016/ink" xmlns:am3d="http://schemas.microsoft.com/office/drawing/2017/model3d" xmlns:o="urn:schemas-microsoft-com:office:office" xmlns:r="http://schemas.openxmlformats.org/officeDocument/2006/relationships" xmlns:m="http://schemas.openxmlformats.org/officeDocument/2006/math" xmlns:v="urn:schemas-microsoft-com:vml" xmlns:wp14="http://schemas.microsoft.com/office/word/2010/wordprocessingDrawing" xmlns:wp="http://schemas.openxmlformats.org/drawingml/2006/wordprocessingDrawing" xmlns:w10="urn:schemas-microsoft-com:office:word" xmlns:w="http://schemas.openxmlformats.org/wordprocessingml/2006/main" xmlns:w14="http://schemas.microsoft.com/office/word/2010/wordml" xmlns:w15="http://schemas.microsoft.com/office/word/2012/wordml" xmlns:w16cex="http://schemas.microsoft.com/office/word/2018/wordml/cex" xmlns:w16cid="http://schemas.microsoft.com/office/word/2016/wordml/cid" xmlns:w16="http://schemas.microsoft.com/office/word/2018/wordml" xmlns:w16se="http://schemas.microsoft.com/office/word/2015/wordml/symex" xmlns:wpg="http://schemas.microsoft.com/office/word/2010/wordprocessingGroup" xmlns:wpi="http://schemas.microsoft.com/office/word/2010/wordprocessingInk" xmlns:wne="http://schemas.microsoft.com/office/word/2006/wordml" xmlns:wps="http://schemas.microsoft.com/office/word/2010/wordprocessingShape" mc:Ignorable="w14 w15 w16se w16cid w16 w16cex wp14">
   <w:p>
     <w:pPr>
-      <w:pStyle w:val="Header"/>
+      <w:pStyle w:val="Koptekst"/>
     </w:pPr>
     <w:r>
       <w:rPr>
@@ -4119,16 +4137,16 @@
     <w:lsdException w:name="Unresolved Mention" w:semiHidden="1" w:unhideWhenUsed="1"/>
     <w:lsdException w:name="Smart Link" w:semiHidden="1" w:unhideWhenUsed="1"/>
   </w:latentStyles>
-  <w:style w:type="paragraph" w:default="1" w:styleId="Normal">
+  <w:style w:type="paragraph" w:default="1" w:styleId="Standaard">
     <w:name w:val="Normal"/>
     <w:qFormat/>
     <w:rsid w:val="00467C2A"/>
   </w:style>
-  <w:style w:type="paragraph" w:styleId="Heading1">
+  <w:style w:type="paragraph" w:styleId="Kop1">
     <w:name w:val="heading 1"/>
-    <w:basedOn w:val="Normal"/>
-    <w:next w:val="Normal"/>
-    <w:link w:val="Heading1Char"/>
+    <w:basedOn w:val="Standaard"/>
+    <w:next w:val="Standaard"/>
+    <w:link w:val="Kop1Char"/>
     <w:uiPriority w:val="9"/>
     <w:qFormat/>
     <w:rsid w:val="008A2B7E"/>
@@ -4145,11 +4163,11 @@
       <w:szCs w:val="32"/>
     </w:rPr>
   </w:style>
-  <w:style w:type="paragraph" w:styleId="Heading2">
+  <w:style w:type="paragraph" w:styleId="Kop2">
     <w:name w:val="heading 2"/>
-    <w:basedOn w:val="Normal"/>
-    <w:next w:val="Normal"/>
-    <w:link w:val="Heading2Char"/>
+    <w:basedOn w:val="Standaard"/>
+    <w:next w:val="Standaard"/>
+    <w:link w:val="Kop2Char"/>
     <w:uiPriority w:val="9"/>
     <w:unhideWhenUsed/>
     <w:qFormat/>
@@ -4167,11 +4185,11 @@
       <w:szCs w:val="26"/>
     </w:rPr>
   </w:style>
-  <w:style w:type="paragraph" w:styleId="Heading3">
+  <w:style w:type="paragraph" w:styleId="Kop3">
     <w:name w:val="heading 3"/>
-    <w:basedOn w:val="Normal"/>
-    <w:next w:val="Normal"/>
-    <w:link w:val="Heading3Char"/>
+    <w:basedOn w:val="Standaard"/>
+    <w:next w:val="Standaard"/>
+    <w:link w:val="Kop3Char"/>
     <w:uiPriority w:val="9"/>
     <w:semiHidden/>
     <w:unhideWhenUsed/>
@@ -4190,13 +4208,13 @@
       <w:szCs w:val="24"/>
     </w:rPr>
   </w:style>
-  <w:style w:type="character" w:default="1" w:styleId="DefaultParagraphFont">
+  <w:style w:type="character" w:default="1" w:styleId="Standaardalinea-lettertype">
     <w:name w:val="Default Paragraph Font"/>
     <w:uiPriority w:val="1"/>
     <w:semiHidden/>
     <w:unhideWhenUsed/>
   </w:style>
-  <w:style w:type="table" w:default="1" w:styleId="TableNormal">
+  <w:style w:type="table" w:default="1" w:styleId="Standaardtabel">
     <w:name w:val="Normal Table"/>
     <w:uiPriority w:val="99"/>
     <w:semiHidden/>
@@ -4211,17 +4229,17 @@
       </w:tblCellMar>
     </w:tblPr>
   </w:style>
-  <w:style w:type="numbering" w:default="1" w:styleId="NoList">
+  <w:style w:type="numbering" w:default="1" w:styleId="Geenlijst">
     <w:name w:val="No List"/>
     <w:uiPriority w:val="99"/>
     <w:semiHidden/>
     <w:unhideWhenUsed/>
   </w:style>
-  <w:style w:type="paragraph" w:styleId="Title">
+  <w:style w:type="paragraph" w:styleId="Titel">
     <w:name w:val="Title"/>
-    <w:basedOn w:val="Normal"/>
-    <w:next w:val="Normal"/>
-    <w:link w:val="TitleChar"/>
+    <w:basedOn w:val="Standaard"/>
+    <w:next w:val="Standaard"/>
+    <w:link w:val="TitelChar"/>
     <w:uiPriority w:val="10"/>
     <w:qFormat/>
     <w:rsid w:val="008A2B7E"/>
@@ -4237,10 +4255,10 @@
       <w:szCs w:val="56"/>
     </w:rPr>
   </w:style>
-  <w:style w:type="character" w:customStyle="1" w:styleId="TitleChar">
-    <w:name w:val="Title Char"/>
-    <w:basedOn w:val="DefaultParagraphFont"/>
-    <w:link w:val="Title"/>
+  <w:style w:type="character" w:customStyle="1" w:styleId="TitelChar">
+    <w:name w:val="Titel Char"/>
+    <w:basedOn w:val="Standaardalinea-lettertype"/>
+    <w:link w:val="Titel"/>
     <w:uiPriority w:val="10"/>
     <w:rsid w:val="008A2B7E"/>
     <w:rPr>
@@ -4251,11 +4269,11 @@
       <w:szCs w:val="56"/>
     </w:rPr>
   </w:style>
-  <w:style w:type="paragraph" w:styleId="Subtitle">
+  <w:style w:type="paragraph" w:styleId="Ondertitel">
     <w:name w:val="Subtitle"/>
-    <w:basedOn w:val="Normal"/>
-    <w:next w:val="Normal"/>
-    <w:link w:val="SubtitleChar"/>
+    <w:basedOn w:val="Standaard"/>
+    <w:next w:val="Standaard"/>
+    <w:link w:val="OndertitelChar"/>
     <w:uiPriority w:val="11"/>
     <w:qFormat/>
     <w:rsid w:val="008A2B7E"/>
@@ -4270,10 +4288,10 @@
       <w:spacing w:val="15"/>
     </w:rPr>
   </w:style>
-  <w:style w:type="character" w:customStyle="1" w:styleId="SubtitleChar">
-    <w:name w:val="Subtitle Char"/>
-    <w:basedOn w:val="DefaultParagraphFont"/>
-    <w:link w:val="Subtitle"/>
+  <w:style w:type="character" w:customStyle="1" w:styleId="OndertitelChar">
+    <w:name w:val="Ondertitel Char"/>
+    <w:basedOn w:val="Standaardalinea-lettertype"/>
+    <w:link w:val="Ondertitel"/>
     <w:uiPriority w:val="11"/>
     <w:rsid w:val="008A2B7E"/>
     <w:rPr>
@@ -4282,7 +4300,7 @@
       <w:spacing w:val="15"/>
     </w:rPr>
   </w:style>
-  <w:style w:type="paragraph" w:styleId="NoSpacing">
+  <w:style w:type="paragraph" w:styleId="Geenafstand">
     <w:name w:val="No Spacing"/>
     <w:uiPriority w:val="1"/>
     <w:qFormat/>
@@ -4291,10 +4309,10 @@
       <w:spacing w:after="0" w:line="240" w:lineRule="auto"/>
     </w:pPr>
   </w:style>
-  <w:style w:type="paragraph" w:styleId="Header">
+  <w:style w:type="paragraph" w:styleId="Koptekst">
     <w:name w:val="header"/>
-    <w:basedOn w:val="Normal"/>
-    <w:link w:val="HeaderChar"/>
+    <w:basedOn w:val="Standaard"/>
+    <w:link w:val="KoptekstChar"/>
     <w:uiPriority w:val="99"/>
     <w:unhideWhenUsed/>
     <w:rsid w:val="008A2B7E"/>
@@ -4306,17 +4324,17 @@
       <w:spacing w:after="0" w:line="240" w:lineRule="auto"/>
     </w:pPr>
   </w:style>
-  <w:style w:type="character" w:customStyle="1" w:styleId="HeaderChar">
-    <w:name w:val="Header Char"/>
-    <w:basedOn w:val="DefaultParagraphFont"/>
-    <w:link w:val="Header"/>
+  <w:style w:type="character" w:customStyle="1" w:styleId="KoptekstChar">
+    <w:name w:val="Koptekst Char"/>
+    <w:basedOn w:val="Standaardalinea-lettertype"/>
+    <w:link w:val="Koptekst"/>
     <w:uiPriority w:val="99"/>
     <w:rsid w:val="008A2B7E"/>
   </w:style>
-  <w:style w:type="paragraph" w:styleId="Footer">
+  <w:style w:type="paragraph" w:styleId="Voettekst">
     <w:name w:val="footer"/>
-    <w:basedOn w:val="Normal"/>
-    <w:link w:val="FooterChar"/>
+    <w:basedOn w:val="Standaard"/>
+    <w:link w:val="VoettekstChar"/>
     <w:uiPriority w:val="99"/>
     <w:unhideWhenUsed/>
     <w:rsid w:val="008A2B7E"/>
@@ -4328,17 +4346,17 @@
       <w:spacing w:after="0" w:line="240" w:lineRule="auto"/>
     </w:pPr>
   </w:style>
-  <w:style w:type="character" w:customStyle="1" w:styleId="FooterChar">
-    <w:name w:val="Footer Char"/>
-    <w:basedOn w:val="DefaultParagraphFont"/>
-    <w:link w:val="Footer"/>
+  <w:style w:type="character" w:customStyle="1" w:styleId="VoettekstChar">
+    <w:name w:val="Voettekst Char"/>
+    <w:basedOn w:val="Standaardalinea-lettertype"/>
+    <w:link w:val="Voettekst"/>
     <w:uiPriority w:val="99"/>
     <w:rsid w:val="008A2B7E"/>
   </w:style>
-  <w:style w:type="character" w:customStyle="1" w:styleId="Heading1Char">
-    <w:name w:val="Heading 1 Char"/>
-    <w:basedOn w:val="DefaultParagraphFont"/>
-    <w:link w:val="Heading1"/>
+  <w:style w:type="character" w:customStyle="1" w:styleId="Kop1Char">
+    <w:name w:val="Kop 1 Char"/>
+    <w:basedOn w:val="Standaardalinea-lettertype"/>
+    <w:link w:val="Kop1"/>
     <w:uiPriority w:val="9"/>
     <w:rsid w:val="008A2B7E"/>
     <w:rPr>
@@ -4348,9 +4366,9 @@
       <w:szCs w:val="32"/>
     </w:rPr>
   </w:style>
-  <w:style w:type="table" w:styleId="TableGrid">
+  <w:style w:type="table" w:styleId="Tabelraster">
     <w:name w:val="Table Grid"/>
-    <w:basedOn w:val="TableNormal"/>
+    <w:basedOn w:val="Standaardtabel"/>
     <w:uiPriority w:val="39"/>
     <w:rsid w:val="008A2B7E"/>
     <w:pPr>
@@ -4367,9 +4385,9 @@
       </w:tblBorders>
     </w:tblPr>
   </w:style>
-  <w:style w:type="table" w:styleId="GridTable4-Accent1">
+  <w:style w:type="table" w:styleId="Rastertabel4-Accent1">
     <w:name w:val="Grid Table 4 Accent 1"/>
-    <w:basedOn w:val="TableNormal"/>
+    <w:basedOn w:val="Standaardtabel"/>
     <w:uiPriority w:val="49"/>
     <w:rsid w:val="008A2B7E"/>
     <w:pPr>
@@ -4443,10 +4461,10 @@
       </w:tcPr>
     </w:tblStylePr>
   </w:style>
-  <w:style w:type="paragraph" w:styleId="TOC1">
+  <w:style w:type="paragraph" w:styleId="Inhopg1">
     <w:name w:val="toc 1"/>
-    <w:basedOn w:val="Normal"/>
-    <w:next w:val="Normal"/>
+    <w:basedOn w:val="Standaard"/>
+    <w:next w:val="Standaard"/>
     <w:autoRedefine/>
     <w:uiPriority w:val="39"/>
     <w:unhideWhenUsed/>
@@ -4457,7 +4475,7 @@
   </w:style>
   <w:style w:type="character" w:styleId="Hyperlink">
     <w:name w:val="Hyperlink"/>
-    <w:basedOn w:val="DefaultParagraphFont"/>
+    <w:basedOn w:val="Standaardalinea-lettertype"/>
     <w:uiPriority w:val="99"/>
     <w:unhideWhenUsed/>
     <w:rsid w:val="008A2B7E"/>
@@ -4468,8 +4486,8 @@
   </w:style>
   <w:style w:type="paragraph" w:customStyle="1" w:styleId="Header1inhoudsopave">
     <w:name w:val="Header 1 (inhoudsopave)"/>
-    <w:basedOn w:val="NoSpacing"/>
-    <w:next w:val="Normal"/>
+    <w:basedOn w:val="Geenafstand"/>
+    <w:next w:val="Standaard"/>
     <w:link w:val="Header1inhoudsopaveChar"/>
     <w:qFormat/>
     <w:rsid w:val="008A2B7E"/>
@@ -4480,10 +4498,10 @@
       <w:szCs w:val="32"/>
     </w:rPr>
   </w:style>
-  <w:style w:type="character" w:customStyle="1" w:styleId="Heading2Char">
-    <w:name w:val="Heading 2 Char"/>
-    <w:basedOn w:val="DefaultParagraphFont"/>
-    <w:link w:val="Heading2"/>
+  <w:style w:type="character" w:customStyle="1" w:styleId="Kop2Char">
+    <w:name w:val="Kop 2 Char"/>
+    <w:basedOn w:val="Standaardalinea-lettertype"/>
+    <w:link w:val="Kop2"/>
     <w:uiPriority w:val="9"/>
     <w:rsid w:val="00E7326A"/>
     <w:rPr>
@@ -4495,7 +4513,7 @@
   </w:style>
   <w:style w:type="character" w:customStyle="1" w:styleId="Header1inhoudsopaveChar">
     <w:name w:val="Header 1 (inhoudsopave) Char"/>
-    <w:basedOn w:val="Heading1Char"/>
+    <w:basedOn w:val="Kop1Char"/>
     <w:link w:val="Header1inhoudsopave"/>
     <w:rsid w:val="008A2B7E"/>
     <w:rPr>
@@ -4505,10 +4523,10 @@
       <w:szCs w:val="32"/>
     </w:rPr>
   </w:style>
-  <w:style w:type="paragraph" w:styleId="TOC2">
+  <w:style w:type="paragraph" w:styleId="Inhopg2">
     <w:name w:val="toc 2"/>
-    <w:basedOn w:val="Normal"/>
-    <w:next w:val="Normal"/>
+    <w:basedOn w:val="Standaard"/>
+    <w:next w:val="Standaard"/>
     <w:autoRedefine/>
     <w:uiPriority w:val="39"/>
     <w:unhideWhenUsed/>
@@ -4518,10 +4536,10 @@
       <w:ind w:left="220"/>
     </w:pPr>
   </w:style>
-  <w:style w:type="paragraph" w:styleId="BalloonText">
+  <w:style w:type="paragraph" w:styleId="Ballontekst">
     <w:name w:val="Balloon Text"/>
-    <w:basedOn w:val="Normal"/>
-    <w:link w:val="BalloonTextChar"/>
+    <w:basedOn w:val="Standaard"/>
+    <w:link w:val="BallontekstChar"/>
     <w:uiPriority w:val="99"/>
     <w:semiHidden/>
     <w:unhideWhenUsed/>
@@ -4535,10 +4553,10 @@
       <w:szCs w:val="18"/>
     </w:rPr>
   </w:style>
-  <w:style w:type="character" w:customStyle="1" w:styleId="BalloonTextChar">
-    <w:name w:val="Balloon Text Char"/>
-    <w:basedOn w:val="DefaultParagraphFont"/>
-    <w:link w:val="BalloonText"/>
+  <w:style w:type="character" w:customStyle="1" w:styleId="BallontekstChar">
+    <w:name w:val="Ballontekst Char"/>
+    <w:basedOn w:val="Standaardalinea-lettertype"/>
+    <w:link w:val="Ballontekst"/>
     <w:uiPriority w:val="99"/>
     <w:semiHidden/>
     <w:rsid w:val="009F41A2"/>
@@ -4548,9 +4566,9 @@
       <w:szCs w:val="18"/>
     </w:rPr>
   </w:style>
-  <w:style w:type="character" w:styleId="PlaceholderText">
+  <w:style w:type="character" w:styleId="Tekstvantijdelijkeaanduiding">
     <w:name w:val="Placeholder Text"/>
-    <w:basedOn w:val="DefaultParagraphFont"/>
+    <w:basedOn w:val="Standaardalinea-lettertype"/>
     <w:uiPriority w:val="99"/>
     <w:semiHidden/>
     <w:rsid w:val="00A342D6"/>
@@ -4558,9 +4576,9 @@
       <w:color w:val="808080"/>
     </w:rPr>
   </w:style>
-  <w:style w:type="table" w:styleId="GridTable4-Accent5">
+  <w:style w:type="table" w:styleId="Rastertabel4-Accent5">
     <w:name w:val="Grid Table 4 Accent 5"/>
-    <w:basedOn w:val="TableNormal"/>
+    <w:basedOn w:val="Standaardtabel"/>
     <w:uiPriority w:val="49"/>
     <w:rsid w:val="0010454A"/>
     <w:pPr>
@@ -4634,10 +4652,10 @@
       </w:tcPr>
     </w:tblStylePr>
   </w:style>
-  <w:style w:type="character" w:customStyle="1" w:styleId="Heading3Char">
-    <w:name w:val="Heading 3 Char"/>
-    <w:basedOn w:val="DefaultParagraphFont"/>
-    <w:link w:val="Heading3"/>
+  <w:style w:type="character" w:customStyle="1" w:styleId="Kop3Char">
+    <w:name w:val="Kop 3 Char"/>
+    <w:basedOn w:val="Standaardalinea-lettertype"/>
+    <w:link w:val="Kop3"/>
     <w:uiPriority w:val="9"/>
     <w:semiHidden/>
     <w:rsid w:val="000162B6"/>
@@ -4648,10 +4666,10 @@
       <w:szCs w:val="24"/>
     </w:rPr>
   </w:style>
-  <w:style w:type="paragraph" w:styleId="TableofFigures">
+  <w:style w:type="paragraph" w:styleId="Lijstmetafbeeldingen">
     <w:name w:val="table of figures"/>
-    <w:basedOn w:val="Normal"/>
-    <w:next w:val="Normal"/>
+    <w:basedOn w:val="Standaard"/>
+    <w:next w:val="Standaard"/>
     <w:uiPriority w:val="99"/>
     <w:unhideWhenUsed/>
     <w:rsid w:val="00CA7080"/>
@@ -4659,10 +4677,10 @@
       <w:spacing w:after="0"/>
     </w:pPr>
   </w:style>
-  <w:style w:type="paragraph" w:styleId="Caption">
+  <w:style w:type="paragraph" w:styleId="Bijschrift">
     <w:name w:val="caption"/>
-    <w:basedOn w:val="Normal"/>
-    <w:next w:val="Normal"/>
+    <w:basedOn w:val="Standaard"/>
+    <w:next w:val="Standaard"/>
     <w:uiPriority w:val="35"/>
     <w:unhideWhenUsed/>
     <w:qFormat/>
@@ -4678,9 +4696,9 @@
       <w:szCs w:val="18"/>
     </w:rPr>
   </w:style>
-  <w:style w:type="table" w:styleId="ListTable4">
+  <w:style w:type="table" w:styleId="Lijsttabel4">
     <w:name w:val="List Table 4"/>
-    <w:basedOn w:val="TableNormal"/>
+    <w:basedOn w:val="Standaardtabel"/>
     <w:uiPriority w:val="49"/>
     <w:rsid w:val="006A4AEB"/>
     <w:pPr>
@@ -4754,7 +4772,7 @@
   </w:style>
   <w:style w:type="paragraph" w:customStyle="1" w:styleId="SPLinfo">
     <w:name w:val="SPL_info"/>
-    <w:basedOn w:val="Normal"/>
+    <w:basedOn w:val="Standaard"/>
     <w:link w:val="SPLinfoChar"/>
     <w:qFormat/>
     <w:rsid w:val="00D26EEF"/>
@@ -4764,16 +4782,16 @@
   </w:style>
   <w:style w:type="character" w:customStyle="1" w:styleId="SPLinfoChar">
     <w:name w:val="SPL_info Char"/>
-    <w:basedOn w:val="DefaultParagraphFont"/>
+    <w:basedOn w:val="Standaardalinea-lettertype"/>
     <w:link w:val="SPLinfo"/>
     <w:rsid w:val="00D26EEF"/>
     <w:rPr>
       <w:i/>
     </w:rPr>
   </w:style>
-  <w:style w:type="character" w:styleId="UnresolvedMention">
+  <w:style w:type="character" w:styleId="Onopgelostemelding">
     <w:name w:val="Unresolved Mention"/>
-    <w:basedOn w:val="DefaultParagraphFont"/>
+    <w:basedOn w:val="Standaardalinea-lettertype"/>
     <w:uiPriority w:val="99"/>
     <w:semiHidden/>
     <w:unhideWhenUsed/>
@@ -4781,6 +4799,21 @@
     <w:rPr>
       <w:color w:val="605E5C"/>
       <w:shd w:val="clear" w:color="auto" w:fill="E1DFDD"/>
+    </w:rPr>
+  </w:style>
+  <w:style w:type="paragraph" w:styleId="Kopvaninhoudsopgave">
+    <w:name w:val="TOC Heading"/>
+    <w:basedOn w:val="Kop1"/>
+    <w:next w:val="Standaard"/>
+    <w:uiPriority w:val="39"/>
+    <w:unhideWhenUsed/>
+    <w:qFormat/>
+    <w:rsid w:val="007327AA"/>
+    <w:pPr>
+      <w:outlineLvl w:val="9"/>
+    </w:pPr>
+    <w:rPr>
+      <w:lang w:eastAsia="nl-NL"/>
     </w:rPr>
   </w:style>
 </w:styles>
@@ -4811,7 +4844,7 @@
           </w:pPr>
           <w:r>
             <w:rPr>
-              <w:rStyle w:val="PlaceholderText"/>
+              <w:rStyle w:val="Tekstvantijdelijkeaanduiding"/>
             </w:rPr>
             <w:t>Click or tap here to enter text.</w:t>
           </w:r>
@@ -4840,7 +4873,7 @@
           </w:pPr>
           <w:r>
             <w:rPr>
-              <w:rStyle w:val="PlaceholderText"/>
+              <w:rStyle w:val="Tekstvantijdelijkeaanduiding"/>
               <w:lang w:val="en-US"/>
             </w:rPr>
             <w:t>Click or tap here to enter text.</w:t>
@@ -4870,7 +4903,7 @@
           </w:pPr>
           <w:r>
             <w:rPr>
-              <w:rStyle w:val="PlaceholderText"/>
+              <w:rStyle w:val="Tekstvantijdelijkeaanduiding"/>
               <w:lang w:val="en-US"/>
             </w:rPr>
             <w:t>Click or tap here to enter text.</w:t>
@@ -4900,7 +4933,7 @@
           </w:pPr>
           <w:r>
             <w:rPr>
-              <w:rStyle w:val="PlaceholderText"/>
+              <w:rStyle w:val="Tekstvantijdelijkeaanduiding"/>
               <w:lang w:val="en-US"/>
             </w:rPr>
             <w:t>Click or tap here to enter text.</w:t>
@@ -4930,7 +4963,7 @@
           </w:pPr>
           <w:r>
             <w:rPr>
-              <w:rStyle w:val="PlaceholderText"/>
+              <w:rStyle w:val="Tekstvantijdelijkeaanduiding"/>
               <w:lang w:val="en-US"/>
             </w:rPr>
             <w:t>Click or tap here to enter text.</w:t>
@@ -4960,7 +4993,7 @@
           </w:pPr>
           <w:r>
             <w:rPr>
-              <w:rStyle w:val="PlaceholderText"/>
+              <w:rStyle w:val="Tekstvantijdelijkeaanduiding"/>
               <w:lang w:val="en-US"/>
             </w:rPr>
             <w:t>Click or tap here to enter text.</w:t>
@@ -4979,7 +5012,7 @@
     <w:charset w:val="00"/>
     <w:family w:val="swiss"/>
     <w:pitch w:val="variable"/>
-    <w:sig w:usb0="E0002AFF" w:usb1="C000ACFF" w:usb2="00000009" w:usb3="00000000" w:csb0="000001FF" w:csb1="00000000"/>
+    <w:sig w:usb0="E4002EFF" w:usb1="C000247B" w:usb2="00000009" w:usb3="00000000" w:csb0="000001FF" w:csb1="00000000"/>
   </w:font>
   <w:font w:name="Times New Roman">
     <w:panose1 w:val="02020603050405020304"/>
@@ -4993,7 +5026,7 @@
     <w:charset w:val="00"/>
     <w:family w:val="swiss"/>
     <w:pitch w:val="variable"/>
-    <w:sig w:usb0="E0002AFF" w:usb1="C000247B" w:usb2="00000009" w:usb3="00000000" w:csb0="000001FF" w:csb1="00000000"/>
+    <w:sig w:usb0="E4002EFF" w:usb1="C000247B" w:usb2="00000009" w:usb3="00000000" w:csb0="000001FF" w:csb1="00000000"/>
   </w:font>
   <w:font w:name="Segoe UI">
     <w:panose1 w:val="020B0502040204020203"/>
@@ -5024,6 +5057,7 @@
     <w:rsidRoot w:val="00400A36"/>
     <w:rsid w:val="00400A36"/>
     <w:rsid w:val="00555C01"/>
+    <w:rsid w:val="0073245D"/>
     <w:rsid w:val="00776B60"/>
     <w:rsid w:val="00CA5EAF"/>
     <w:rsid w:val="00CC29E2"/>
@@ -5045,7 +5079,7 @@
   <w:themeFontLang w:val="nl-NL"/>
   <w:clrSchemeMapping w:bg1="light1" w:t1="dark1" w:bg2="light2" w:t2="dark2" w:accent1="accent1" w:accent2="accent2" w:accent3="accent3" w:accent4="accent4" w:accent5="accent5" w:accent6="accent6" w:hyperlink="hyperlink" w:followedHyperlink="followedHyperlink"/>
   <w:decimalSymbol w:val=","/>
-  <w:listSeparator w:val=","/>
+  <w:listSeparator w:val=";"/>
   <w15:chartTrackingRefBased/>
 </w:settings>
 </file>
@@ -5445,17 +5479,17 @@
     <w:lsdException w:name="Unresolved Mention" w:semiHidden="1" w:unhideWhenUsed="1"/>
     <w:lsdException w:name="Smart Link" w:semiHidden="1" w:unhideWhenUsed="1"/>
   </w:latentStyles>
-  <w:style w:type="paragraph" w:default="1" w:styleId="Normal">
+  <w:style w:type="paragraph" w:default="1" w:styleId="Standaard">
     <w:name w:val="Normal"/>
     <w:qFormat/>
   </w:style>
-  <w:style w:type="character" w:default="1" w:styleId="DefaultParagraphFont">
+  <w:style w:type="character" w:default="1" w:styleId="Standaardalinea-lettertype">
     <w:name w:val="Default Paragraph Font"/>
     <w:uiPriority w:val="1"/>
     <w:semiHidden/>
     <w:unhideWhenUsed/>
   </w:style>
-  <w:style w:type="table" w:default="1" w:styleId="TableNormal">
+  <w:style w:type="table" w:default="1" w:styleId="Standaardtabel">
     <w:name w:val="Normal Table"/>
     <w:uiPriority w:val="99"/>
     <w:semiHidden/>
@@ -5470,15 +5504,15 @@
       </w:tblCellMar>
     </w:tblPr>
   </w:style>
-  <w:style w:type="numbering" w:default="1" w:styleId="NoList">
+  <w:style w:type="numbering" w:default="1" w:styleId="Geenlijst">
     <w:name w:val="No List"/>
     <w:uiPriority w:val="99"/>
     <w:semiHidden/>
     <w:unhideWhenUsed/>
   </w:style>
-  <w:style w:type="character" w:styleId="PlaceholderText">
+  <w:style w:type="character" w:styleId="Tekstvantijdelijkeaanduiding">
     <w:name w:val="Placeholder Text"/>
-    <w:basedOn w:val="DefaultParagraphFont"/>
+    <w:basedOn w:val="Standaardalinea-lettertype"/>
     <w:uiPriority w:val="99"/>
     <w:semiHidden/>
     <w:rsid w:val="00F2188A"/>
@@ -5778,10 +5812,6 @@
 </file>
 
 <file path=customXml/item1.xml><?xml version="1.0" encoding="utf-8"?>
-<b:Sources xmlns:b="http://schemas.openxmlformats.org/officeDocument/2006/bibliography" xmlns="http://schemas.openxmlformats.org/officeDocument/2006/bibliography" SelectedStyle="\APASixthEditionOfficeOnline.xsl" StyleName="APA" Version="6"/>
-</file>
-
-<file path=customXml/item2.xml><?xml version="1.0" encoding="utf-8"?>
 <?mso-contentType ?>
 <FormTemplates xmlns="http://schemas.microsoft.com/sharepoint/v3/contenttype/forms">
   <Display>DocumentLibraryForm</Display>
@@ -5790,7 +5820,17 @@
 </FormTemplates>
 </file>
 
+<file path=customXml/item2.xml><?xml version="1.0" encoding="utf-8"?>
+<b:Sources xmlns:b="http://schemas.openxmlformats.org/officeDocument/2006/bibliography" xmlns="http://schemas.openxmlformats.org/officeDocument/2006/bibliography" SelectedStyle="\APASixthEditionOfficeOnline.xsl" StyleName="APA" Version="6"/>
+</file>
+
 <file path=customXml/item3.xml><?xml version="1.0" encoding="utf-8"?>
+<p:properties xmlns:p="http://schemas.microsoft.com/office/2006/metadata/properties" xmlns:xsi="http://www.w3.org/2001/XMLSchema-instance" xmlns:pc="http://schemas.microsoft.com/office/infopath/2007/PartnerControls">
+  <documentManagement/>
+</p:properties>
+</file>
+
+<file path=customXml/item4.xml><?xml version="1.0" encoding="utf-8"?>
 <ct:contentTypeSchema xmlns:ct="http://schemas.microsoft.com/office/2006/metadata/contentType" xmlns:ma="http://schemas.microsoft.com/office/2006/metadata/properties/metaAttributes" ct:_="" ma:_="" ma:contentTypeName="Document" ma:contentTypeID="0x010100CCD0F32BD232CD4FB3F84A3DEBADEF79" ma:contentTypeVersion="13" ma:contentTypeDescription="Een nieuw document maken." ma:contentTypeScope="" ma:versionID="ad02570fcb899acb70901b6cda47ee89">
   <xsd:schema xmlns:xsd="http://www.w3.org/2001/XMLSchema" xmlns:xs="http://www.w3.org/2001/XMLSchema" xmlns:p="http://schemas.microsoft.com/office/2006/metadata/properties" xmlns:ns3="bfb3f4e9-49b7-4533-8637-d49d1cbdafd4" xmlns:ns4="3b47caf4-7f75-46d2-a260-52b477090cf3" targetNamespace="http://schemas.microsoft.com/office/2006/metadata/properties" ma:root="true" ma:fieldsID="d19ec79997d34764e91c4e9b143aec92" ns3:_="" ns4:_="">
     <xsd:import namespace="bfb3f4e9-49b7-4533-8637-d49d1cbdafd4"/>
@@ -6013,13 +6053,15 @@
 </ct:contentTypeSchema>
 </file>
 
-<file path=customXml/item4.xml><?xml version="1.0" encoding="utf-8"?>
-<p:properties xmlns:p="http://schemas.microsoft.com/office/2006/metadata/properties" xmlns:xsi="http://www.w3.org/2001/XMLSchema-instance" xmlns:pc="http://schemas.microsoft.com/office/infopath/2007/PartnerControls">
-  <documentManagement/>
-</p:properties>
+<file path=customXml/itemProps1.xml><?xml version="1.0" encoding="utf-8"?>
+<ds:datastoreItem xmlns:ds="http://schemas.openxmlformats.org/officeDocument/2006/customXml" ds:itemID="{0A40A84B-351E-4840-98F4-E589742AB4BD}">
+  <ds:schemaRefs>
+    <ds:schemaRef ds:uri="http://schemas.microsoft.com/sharepoint/v3/contenttype/forms"/>
+  </ds:schemaRefs>
+</ds:datastoreItem>
 </file>
 
-<file path=customXml/itemProps1.xml><?xml version="1.0" encoding="utf-8"?>
+<file path=customXml/itemProps2.xml><?xml version="1.0" encoding="utf-8"?>
 <ds:datastoreItem xmlns:ds="http://schemas.openxmlformats.org/officeDocument/2006/customXml" ds:itemID="{48056966-AB3F-4EC4-B068-F77E4D804D46}">
   <ds:schemaRefs>
     <ds:schemaRef ds:uri="http://schemas.openxmlformats.org/officeDocument/2006/bibliography"/>
@@ -6027,15 +6069,16 @@
 </ds:datastoreItem>
 </file>
 
-<file path=customXml/itemProps2.xml><?xml version="1.0" encoding="utf-8"?>
-<ds:datastoreItem xmlns:ds="http://schemas.openxmlformats.org/officeDocument/2006/customXml" ds:itemID="{0A40A84B-351E-4840-98F4-E589742AB4BD}">
+<file path=customXml/itemProps3.xml><?xml version="1.0" encoding="utf-8"?>
+<ds:datastoreItem xmlns:ds="http://schemas.openxmlformats.org/officeDocument/2006/customXml" ds:itemID="{7F26A801-F9B6-4CC3-B424-63B0B431BCCF}">
   <ds:schemaRefs>
-    <ds:schemaRef ds:uri="http://schemas.microsoft.com/sharepoint/v3/contenttype/forms"/>
+    <ds:schemaRef ds:uri="http://schemas.microsoft.com/office/2006/metadata/properties"/>
+    <ds:schemaRef ds:uri="http://schemas.microsoft.com/office/infopath/2007/PartnerControls"/>
   </ds:schemaRefs>
 </ds:datastoreItem>
 </file>
 
-<file path=customXml/itemProps3.xml><?xml version="1.0" encoding="utf-8"?>
+<file path=customXml/itemProps4.xml><?xml version="1.0" encoding="utf-8"?>
 <ds:datastoreItem xmlns:ds="http://schemas.openxmlformats.org/officeDocument/2006/customXml" ds:itemID="{FB9CD0CE-D6BA-4A93-878A-13D2A39D6286}">
   <ds:schemaRefs>
     <ds:schemaRef ds:uri="http://schemas.microsoft.com/office/2006/metadata/contentType"/>
@@ -6052,13 +6095,4 @@
     <ds:schemaRef ds:uri="http://schemas.microsoft.com/internal/obd"/>
   </ds:schemaRefs>
 </ds:datastoreItem>
-</file>
-
-<file path=customXml/itemProps4.xml><?xml version="1.0" encoding="utf-8"?>
-<ds:datastoreItem xmlns:ds="http://schemas.openxmlformats.org/officeDocument/2006/customXml" ds:itemID="{7F26A801-F9B6-4CC3-B424-63B0B431BCCF}">
-  <ds:schemaRefs>
-    <ds:schemaRef ds:uri="http://schemas.microsoft.com/office/2006/metadata/properties"/>
-    <ds:schemaRef ds:uri="http://schemas.microsoft.com/office/infopath/2007/PartnerControls"/>
-  </ds:schemaRefs>
-</ds:datastoreItem>
 </file>
</xml_diff>